<commit_message>
first pass on network objects
</commit_message>
<xml_diff>
--- a/documents/DRAFT-cybox-v2.1.1-wd01-part36-network-connection-object.docx
+++ b/documents/DRAFT-cybox-v2.1.1-wd01-part36-network-connection-object.docx
@@ -65,7 +65,14 @@
           <w:sz w:val="24"/>
           <w:szCs w:val="24"/>
         </w:rPr>
-        <w:t>08 December 2015</w:t>
+        <w:t>15</w:t>
+      </w:r>
+      <w:r>
+        <w:rPr>
+          <w:sz w:val="24"/>
+          <w:szCs w:val="24"/>
+        </w:rPr>
+        <w:t xml:space="preserve"> December 2015</w:t>
       </w:r>
     </w:p>
     <w:p>
@@ -1336,7 +1343,7 @@
         <w:rPr>
           <w:i/>
         </w:rPr>
-        <w:t xml:space="preserve"> Version 2.1.1 Part 29: Hostname Session Object</w:t>
+        <w:t xml:space="preserve"> Version 2.1.1 Part 29: Hostname Object</w:t>
       </w:r>
       <w:r>
         <w:t>. [URI]</w:t>
@@ -4069,6 +4076,8 @@
         <w:t>Table of Contents</w:t>
       </w:r>
     </w:p>
+    <w:bookmarkStart w:id="4" w:name="_GoBack"/>
+    <w:bookmarkEnd w:id="4"/>
     <w:p>
       <w:pPr>
         <w:pStyle w:val="TOC1"/>
@@ -4089,7 +4098,7 @@
       <w:r>
         <w:fldChar w:fldCharType="separate"/>
       </w:r>
-      <w:hyperlink w:anchor="_Toc437351458" w:history="1">
+      <w:hyperlink w:anchor="_Toc440020789" w:history="1">
         <w:r>
           <w:rPr>
             <w:rStyle w:val="Hyperlink"/>
@@ -4133,7 +4142,7 @@
             <w:noProof/>
             <w:webHidden/>
           </w:rPr>
-          <w:instrText xml:space="preserve"> PAGEREF _Toc437351458 \h </w:instrText>
+          <w:instrText xml:space="preserve"> PAGEREF _Toc440020789 \h </w:instrText>
         </w:r>
         <w:r>
           <w:rPr>
@@ -4179,7 +4188,7 @@
           <w:szCs w:val="22"/>
         </w:rPr>
       </w:pPr>
-      <w:hyperlink w:anchor="_Toc437351459" w:history="1">
+      <w:hyperlink w:anchor="_Toc440020790" w:history="1">
         <w:r>
           <w:rPr>
             <w:rStyle w:val="Hyperlink"/>
@@ -4238,7 +4247,7 @@
             <w:noProof/>
             <w:webHidden/>
           </w:rPr>
-          <w:instrText xml:space="preserve"> PAGEREF _Toc437351459 \h </w:instrText>
+          <w:instrText xml:space="preserve"> PAGEREF _Toc440020790 \h </w:instrText>
         </w:r>
         <w:r>
           <w:rPr>
@@ -4284,7 +4293,7 @@
           <w:szCs w:val="22"/>
         </w:rPr>
       </w:pPr>
-      <w:hyperlink w:anchor="_Toc437351460" w:history="1">
+      <w:hyperlink w:anchor="_Toc440020791" w:history="1">
         <w:r>
           <w:rPr>
             <w:rStyle w:val="Hyperlink"/>
@@ -4328,7 +4337,7 @@
             <w:noProof/>
             <w:webHidden/>
           </w:rPr>
-          <w:instrText xml:space="preserve"> PAGEREF _Toc437351460 \h </w:instrText>
+          <w:instrText xml:space="preserve"> PAGEREF _Toc440020791 \h </w:instrText>
         </w:r>
         <w:r>
           <w:rPr>
@@ -4374,7 +4383,7 @@
           <w:szCs w:val="22"/>
         </w:rPr>
       </w:pPr>
-      <w:hyperlink w:anchor="_Toc437351461" w:history="1">
+      <w:hyperlink w:anchor="_Toc440020792" w:history="1">
         <w:r>
           <w:rPr>
             <w:rStyle w:val="Hyperlink"/>
@@ -4418,7 +4427,7 @@
             <w:noProof/>
             <w:webHidden/>
           </w:rPr>
-          <w:instrText xml:space="preserve"> PAGEREF _Toc437351461 \h </w:instrText>
+          <w:instrText xml:space="preserve"> PAGEREF _Toc440020792 \h </w:instrText>
         </w:r>
         <w:r>
           <w:rPr>
@@ -4464,7 +4473,7 @@
           <w:szCs w:val="22"/>
         </w:rPr>
       </w:pPr>
-      <w:hyperlink w:anchor="_Toc437351462" w:history="1">
+      <w:hyperlink w:anchor="_Toc440020793" w:history="1">
         <w:r>
           <w:rPr>
             <w:rStyle w:val="Hyperlink"/>
@@ -4508,7 +4517,7 @@
             <w:noProof/>
             <w:webHidden/>
           </w:rPr>
-          <w:instrText xml:space="preserve"> PAGEREF _Toc437351462 \h </w:instrText>
+          <w:instrText xml:space="preserve"> PAGEREF _Toc440020793 \h </w:instrText>
         </w:r>
         <w:r>
           <w:rPr>
@@ -4554,7 +4563,7 @@
           <w:szCs w:val="22"/>
         </w:rPr>
       </w:pPr>
-      <w:hyperlink w:anchor="_Toc437351463" w:history="1">
+      <w:hyperlink w:anchor="_Toc440020794" w:history="1">
         <w:r>
           <w:rPr>
             <w:rStyle w:val="Hyperlink"/>
@@ -4598,7 +4607,7 @@
             <w:noProof/>
             <w:webHidden/>
           </w:rPr>
-          <w:instrText xml:space="preserve"> PAGEREF _Toc437351463 \h </w:instrText>
+          <w:instrText xml:space="preserve"> PAGEREF _Toc440020794 \h </w:instrText>
         </w:r>
         <w:r>
           <w:rPr>
@@ -4644,7 +4653,7 @@
           <w:szCs w:val="22"/>
         </w:rPr>
       </w:pPr>
-      <w:hyperlink w:anchor="_Toc437351464" w:history="1">
+      <w:hyperlink w:anchor="_Toc440020795" w:history="1">
         <w:r>
           <w:rPr>
             <w:rStyle w:val="Hyperlink"/>
@@ -4688,7 +4697,7 @@
             <w:noProof/>
             <w:webHidden/>
           </w:rPr>
-          <w:instrText xml:space="preserve"> PAGEREF _Toc437351464 \h </w:instrText>
+          <w:instrText xml:space="preserve"> PAGEREF _Toc440020795 \h </w:instrText>
         </w:r>
         <w:r>
           <w:rPr>
@@ -4734,7 +4743,7 @@
           <w:szCs w:val="22"/>
         </w:rPr>
       </w:pPr>
-      <w:hyperlink w:anchor="_Toc437351465" w:history="1">
+      <w:hyperlink w:anchor="_Toc440020796" w:history="1">
         <w:r>
           <w:rPr>
             <w:rStyle w:val="Hyperlink"/>
@@ -4778,7 +4787,7 @@
             <w:noProof/>
             <w:webHidden/>
           </w:rPr>
-          <w:instrText xml:space="preserve"> PAGEREF _Toc437351465 \h </w:instrText>
+          <w:instrText xml:space="preserve"> PAGEREF _Toc440020796 \h </w:instrText>
         </w:r>
         <w:r>
           <w:rPr>
@@ -4824,7 +4833,7 @@
           <w:szCs w:val="22"/>
         </w:rPr>
       </w:pPr>
-      <w:hyperlink w:anchor="_Toc437351466" w:history="1">
+      <w:hyperlink w:anchor="_Toc440020797" w:history="1">
         <w:r>
           <w:rPr>
             <w:rStyle w:val="Hyperlink"/>
@@ -4868,7 +4877,7 @@
             <w:noProof/>
             <w:webHidden/>
           </w:rPr>
-          <w:instrText xml:space="preserve"> PAGEREF _Toc437351466 \h </w:instrText>
+          <w:instrText xml:space="preserve"> PAGEREF _Toc440020797 \h </w:instrText>
         </w:r>
         <w:r>
           <w:rPr>
@@ -4914,7 +4923,7 @@
           <w:szCs w:val="22"/>
         </w:rPr>
       </w:pPr>
-      <w:hyperlink w:anchor="_Toc437351467" w:history="1">
+      <w:hyperlink w:anchor="_Toc440020798" w:history="1">
         <w:r>
           <w:rPr>
             <w:rStyle w:val="Hyperlink"/>
@@ -4958,7 +4967,7 @@
             <w:noProof/>
             <w:webHidden/>
           </w:rPr>
-          <w:instrText xml:space="preserve"> PAGEREF _Toc437351467 \h </w:instrText>
+          <w:instrText xml:space="preserve"> PAGEREF _Toc440020798 \h </w:instrText>
         </w:r>
         <w:r>
           <w:rPr>
@@ -5004,7 +5013,7 @@
           <w:szCs w:val="22"/>
         </w:rPr>
       </w:pPr>
-      <w:hyperlink w:anchor="_Toc437351468" w:history="1">
+      <w:hyperlink w:anchor="_Toc440020799" w:history="1">
         <w:r>
           <w:rPr>
             <w:rStyle w:val="Hyperlink"/>
@@ -5048,7 +5057,7 @@
             <w:noProof/>
             <w:webHidden/>
           </w:rPr>
-          <w:instrText xml:space="preserve"> PAGEREF _Toc437351468 \h </w:instrText>
+          <w:instrText xml:space="preserve"> PAGEREF _Toc440020799 \h </w:instrText>
         </w:r>
         <w:r>
           <w:rPr>
@@ -5094,7 +5103,7 @@
           <w:szCs w:val="22"/>
         </w:rPr>
       </w:pPr>
-      <w:hyperlink w:anchor="_Toc437351469" w:history="1">
+      <w:hyperlink w:anchor="_Toc440020800" w:history="1">
         <w:r>
           <w:rPr>
             <w:rStyle w:val="Hyperlink"/>
@@ -5138,7 +5147,7 @@
             <w:noProof/>
             <w:webHidden/>
           </w:rPr>
-          <w:instrText xml:space="preserve"> PAGEREF _Toc437351469 \h </w:instrText>
+          <w:instrText xml:space="preserve"> PAGEREF _Toc440020800 \h </w:instrText>
         </w:r>
         <w:r>
           <w:rPr>
@@ -5180,7 +5189,7 @@
           <w:szCs w:val="22"/>
         </w:rPr>
       </w:pPr>
-      <w:hyperlink w:anchor="_Toc437351470" w:history="1">
+      <w:hyperlink w:anchor="_Toc440020801" w:history="1">
         <w:r>
           <w:rPr>
             <w:rStyle w:val="Hyperlink"/>
@@ -5224,7 +5233,7 @@
             <w:noProof/>
             <w:webHidden/>
           </w:rPr>
-          <w:instrText xml:space="preserve"> PAGEREF _Toc437351470 \h </w:instrText>
+          <w:instrText xml:space="preserve"> PAGEREF _Toc440020801 \h </w:instrText>
         </w:r>
         <w:r>
           <w:rPr>
@@ -5270,7 +5279,7 @@
           <w:szCs w:val="22"/>
         </w:rPr>
       </w:pPr>
-      <w:hyperlink w:anchor="_Toc437351471" w:history="1">
+      <w:hyperlink w:anchor="_Toc440020802" w:history="1">
         <w:r>
           <w:rPr>
             <w:rStyle w:val="Hyperlink"/>
@@ -5314,7 +5323,7 @@
             <w:noProof/>
             <w:webHidden/>
           </w:rPr>
-          <w:instrText xml:space="preserve"> PAGEREF _Toc437351471 \h </w:instrText>
+          <w:instrText xml:space="preserve"> PAGEREF _Toc440020802 \h </w:instrText>
         </w:r>
         <w:r>
           <w:rPr>
@@ -5360,7 +5369,7 @@
           <w:szCs w:val="22"/>
         </w:rPr>
       </w:pPr>
-      <w:hyperlink w:anchor="_Toc437351472" w:history="1">
+      <w:hyperlink w:anchor="_Toc440020803" w:history="1">
         <w:r>
           <w:rPr>
             <w:rStyle w:val="Hyperlink"/>
@@ -5404,7 +5413,7 @@
             <w:noProof/>
             <w:webHidden/>
           </w:rPr>
-          <w:instrText xml:space="preserve"> PAGEREF _Toc437351472 \h </w:instrText>
+          <w:instrText xml:space="preserve"> PAGEREF _Toc440020803 \h </w:instrText>
         </w:r>
         <w:r>
           <w:rPr>
@@ -5446,7 +5455,7 @@
           <w:szCs w:val="22"/>
         </w:rPr>
       </w:pPr>
-      <w:hyperlink w:anchor="_Toc437351473" w:history="1">
+      <w:hyperlink w:anchor="_Toc440020804" w:history="1">
         <w:r>
           <w:rPr>
             <w:rStyle w:val="Hyperlink"/>
@@ -5490,7 +5499,7 @@
             <w:noProof/>
             <w:webHidden/>
           </w:rPr>
-          <w:instrText xml:space="preserve"> PAGEREF _Toc437351473 \h </w:instrText>
+          <w:instrText xml:space="preserve"> PAGEREF _Toc440020804 \h </w:instrText>
         </w:r>
         <w:r>
           <w:rPr>
@@ -5536,7 +5545,7 @@
           <w:szCs w:val="22"/>
         </w:rPr>
       </w:pPr>
-      <w:hyperlink w:anchor="_Toc437351474" w:history="1">
+      <w:hyperlink w:anchor="_Toc440020805" w:history="1">
         <w:r>
           <w:rPr>
             <w:rStyle w:val="Hyperlink"/>
@@ -5580,7 +5589,7 @@
             <w:noProof/>
             <w:webHidden/>
           </w:rPr>
-          <w:instrText xml:space="preserve"> PAGEREF _Toc437351474 \h </w:instrText>
+          <w:instrText xml:space="preserve"> PAGEREF _Toc440020805 \h </w:instrText>
         </w:r>
         <w:r>
           <w:rPr>
@@ -5626,7 +5635,7 @@
           <w:szCs w:val="22"/>
         </w:rPr>
       </w:pPr>
-      <w:hyperlink w:anchor="_Toc437351475" w:history="1">
+      <w:hyperlink w:anchor="_Toc440020806" w:history="1">
         <w:r>
           <w:rPr>
             <w:rStyle w:val="Hyperlink"/>
@@ -5670,7 +5679,7 @@
             <w:noProof/>
             <w:webHidden/>
           </w:rPr>
-          <w:instrText xml:space="preserve"> PAGEREF _Toc437351475 \h </w:instrText>
+          <w:instrText xml:space="preserve"> PAGEREF _Toc440020806 \h </w:instrText>
         </w:r>
         <w:r>
           <w:rPr>
@@ -5716,7 +5725,7 @@
           <w:szCs w:val="22"/>
         </w:rPr>
       </w:pPr>
-      <w:hyperlink w:anchor="_Toc437351476" w:history="1">
+      <w:hyperlink w:anchor="_Toc440020807" w:history="1">
         <w:r>
           <w:rPr>
             <w:rStyle w:val="Hyperlink"/>
@@ -5760,7 +5769,7 @@
             <w:noProof/>
             <w:webHidden/>
           </w:rPr>
-          <w:instrText xml:space="preserve"> PAGEREF _Toc437351476 \h </w:instrText>
+          <w:instrText xml:space="preserve"> PAGEREF _Toc440020807 \h </w:instrText>
         </w:r>
         <w:r>
           <w:rPr>
@@ -5806,7 +5815,7 @@
           <w:szCs w:val="22"/>
         </w:rPr>
       </w:pPr>
-      <w:hyperlink w:anchor="_Toc437351477" w:history="1">
+      <w:hyperlink w:anchor="_Toc440020808" w:history="1">
         <w:r>
           <w:rPr>
             <w:rStyle w:val="Hyperlink"/>
@@ -5850,7 +5859,7 @@
             <w:noProof/>
             <w:webHidden/>
           </w:rPr>
-          <w:instrText xml:space="preserve"> PAGEREF _Toc437351477 \h </w:instrText>
+          <w:instrText xml:space="preserve"> PAGEREF _Toc440020808 \h </w:instrText>
         </w:r>
         <w:r>
           <w:rPr>
@@ -5896,7 +5905,7 @@
           <w:szCs w:val="22"/>
         </w:rPr>
       </w:pPr>
-      <w:hyperlink w:anchor="_Toc437351478" w:history="1">
+      <w:hyperlink w:anchor="_Toc440020809" w:history="1">
         <w:r>
           <w:rPr>
             <w:rStyle w:val="Hyperlink"/>
@@ -5940,7 +5949,7 @@
             <w:noProof/>
             <w:webHidden/>
           </w:rPr>
-          <w:instrText xml:space="preserve"> PAGEREF _Toc437351478 \h </w:instrText>
+          <w:instrText xml:space="preserve"> PAGEREF _Toc440020809 \h </w:instrText>
         </w:r>
         <w:r>
           <w:rPr>
@@ -5986,7 +5995,7 @@
           <w:szCs w:val="22"/>
         </w:rPr>
       </w:pPr>
-      <w:hyperlink w:anchor="_Toc437351479" w:history="1">
+      <w:hyperlink w:anchor="_Toc440020810" w:history="1">
         <w:r>
           <w:rPr>
             <w:rStyle w:val="Hyperlink"/>
@@ -6030,7 +6039,7 @@
             <w:noProof/>
             <w:webHidden/>
           </w:rPr>
-          <w:instrText xml:space="preserve"> PAGEREF _Toc437351479 \h </w:instrText>
+          <w:instrText xml:space="preserve"> PAGEREF _Toc440020810 \h </w:instrText>
         </w:r>
         <w:r>
           <w:rPr>
@@ -6076,7 +6085,7 @@
           <w:szCs w:val="22"/>
         </w:rPr>
       </w:pPr>
-      <w:hyperlink w:anchor="_Toc437351480" w:history="1">
+      <w:hyperlink w:anchor="_Toc440020811" w:history="1">
         <w:r>
           <w:rPr>
             <w:rStyle w:val="Hyperlink"/>
@@ -6120,7 +6129,7 @@
             <w:noProof/>
             <w:webHidden/>
           </w:rPr>
-          <w:instrText xml:space="preserve"> PAGEREF _Toc437351480 \h </w:instrText>
+          <w:instrText xml:space="preserve"> PAGEREF _Toc440020811 \h </w:instrText>
         </w:r>
         <w:r>
           <w:rPr>
@@ -6162,7 +6171,7 @@
           <w:szCs w:val="22"/>
         </w:rPr>
       </w:pPr>
-      <w:hyperlink w:anchor="_Toc437351481" w:history="1">
+      <w:hyperlink w:anchor="_Toc440020812" w:history="1">
         <w:r>
           <w:rPr>
             <w:rStyle w:val="Hyperlink"/>
@@ -6206,7 +6215,7 @@
             <w:noProof/>
             <w:webHidden/>
           </w:rPr>
-          <w:instrText xml:space="preserve"> PAGEREF _Toc437351481 \h </w:instrText>
+          <w:instrText xml:space="preserve"> PAGEREF _Toc440020812 \h </w:instrText>
         </w:r>
         <w:r>
           <w:rPr>
@@ -6248,7 +6257,7 @@
           <w:szCs w:val="22"/>
         </w:rPr>
       </w:pPr>
-      <w:hyperlink w:anchor="_Toc437351482" w:history="1">
+      <w:hyperlink w:anchor="_Toc440020813" w:history="1">
         <w:r>
           <w:rPr>
             <w:rStyle w:val="Hyperlink"/>
@@ -6275,7 +6284,7 @@
             <w:noProof/>
             <w:webHidden/>
           </w:rPr>
-          <w:instrText xml:space="preserve"> PAGEREF _Toc437351482 \h </w:instrText>
+          <w:instrText xml:space="preserve"> PAGEREF _Toc440020813 \h </w:instrText>
         </w:r>
         <w:r>
           <w:rPr>
@@ -6317,7 +6326,7 @@
           <w:szCs w:val="22"/>
         </w:rPr>
       </w:pPr>
-      <w:hyperlink w:anchor="_Toc437351483" w:history="1">
+      <w:hyperlink w:anchor="_Toc440020814" w:history="1">
         <w:r>
           <w:rPr>
             <w:rStyle w:val="Hyperlink"/>
@@ -6344,7 +6353,7 @@
             <w:noProof/>
             <w:webHidden/>
           </w:rPr>
-          <w:instrText xml:space="preserve"> PAGEREF _Toc437351483 \h </w:instrText>
+          <w:instrText xml:space="preserve"> PAGEREF _Toc440020814 \h </w:instrText>
         </w:r>
         <w:r>
           <w:rPr>
@@ -6396,15 +6405,13 @@
       <w:r>
         <w:br w:type="page"/>
       </w:r>
-      <w:bookmarkStart w:id="4" w:name="_GoBack"/>
-      <w:bookmarkEnd w:id="4"/>
     </w:p>
     <w:p>
       <w:pPr>
         <w:pStyle w:val="Heading1"/>
       </w:pPr>
       <w:bookmarkStart w:id="5" w:name="_Toc424631595"/>
-      <w:bookmarkStart w:id="6" w:name="_Toc437351458"/>
+      <w:bookmarkStart w:id="6" w:name="_Toc440020789"/>
       <w:bookmarkEnd w:id="0"/>
       <w:r>
         <w:lastRenderedPageBreak/>
@@ -6518,138 +6525,114 @@
         <w:fldChar w:fldCharType="end"/>
       </w:r>
       <w:r>
-        <w:t xml:space="preserve"> we discuss additional specification documents, in Section </w:t>
-      </w:r>
-      <w:r>
         <w:rPr>
           <w:b/>
           <w:color w:val="0000EE"/>
         </w:rPr>
-        <w:fldChar w:fldCharType="begin"/>
+        <w:t>,</w:t>
+      </w:r>
+      <w:r>
+        <w:t xml:space="preserve"> we discuss additional specification documents, in Section </w:t>
       </w:r>
       <w:r>
         <w:rPr>
           <w:b/>
           <w:color w:val="0000EE"/>
         </w:rPr>
-        <w:instrText xml:space="preserve"> REF _Ref394437867 \r \h </w:instrText>
+        <w:fldChar w:fldCharType="begin"/>
       </w:r>
       <w:r>
         <w:rPr>
           <w:b/>
           <w:color w:val="0000EE"/>
         </w:rPr>
-        <w:instrText xml:space="preserve"> \* MERGEFORMAT </w:instrText>
+        <w:instrText xml:space="preserve"> REF _Ref394437867 \r \h </w:instrText>
       </w:r>
       <w:r>
         <w:rPr>
           <w:b/>
           <w:color w:val="0000EE"/>
         </w:rPr>
+        <w:instrText xml:space="preserve"> \* MERGEFORMAT </w:instrText>
       </w:r>
       <w:r>
         <w:rPr>
           <w:b/>
           <w:color w:val="0000EE"/>
         </w:rPr>
-        <w:fldChar w:fldCharType="separate"/>
       </w:r>
       <w:r>
         <w:rPr>
           <w:b/>
           <w:color w:val="0000EE"/>
         </w:rPr>
-        <w:t>1.2</w:t>
+        <w:fldChar w:fldCharType="separate"/>
       </w:r>
       <w:r>
         <w:rPr>
           <w:b/>
           <w:color w:val="0000EE"/>
         </w:rPr>
-        <w:fldChar w:fldCharType="end"/>
-      </w:r>
-      <w:r>
-        <w:t xml:space="preserve"> we provide document conventions</w:t>
-      </w:r>
-      <w:r>
-        <w:t xml:space="preserve"> </w:t>
-      </w:r>
-      <w:r>
-        <w:t>in</w:t>
-      </w:r>
-      <w:r>
-        <w:t xml:space="preserve">, </w:t>
-      </w:r>
-      <w:r>
-        <w:t>and i</w:t>
-      </w:r>
-      <w:r>
-        <w:t xml:space="preserve">n Section </w:t>
+        <w:t>1.2</w:t>
       </w:r>
       <w:r>
         <w:rPr>
           <w:b/>
           <w:color w:val="0000EE"/>
         </w:rPr>
-        <w:fldChar w:fldCharType="begin"/>
+        <w:fldChar w:fldCharType="end"/>
       </w:r>
       <w:r>
         <w:rPr>
           <w:b/>
           <w:color w:val="0000EE"/>
         </w:rPr>
-        <w:instrText xml:space="preserve"> REF _Ref428537349 \r \h </w:instrText>
+        <w:t>,</w:t>
+      </w:r>
+      <w:r>
+        <w:t xml:space="preserve"> we provide document conventions</w:t>
+      </w:r>
+      <w:r>
+        <w:t xml:space="preserve">, </w:t>
+      </w:r>
+      <w:r>
+        <w:t>and i</w:t>
+      </w:r>
+      <w:r>
+        <w:t xml:space="preserve">n Section </w:t>
       </w:r>
       <w:r>
         <w:rPr>
           <w:b/>
           <w:color w:val="0000EE"/>
         </w:rPr>
-        <w:instrText xml:space="preserve"> \* MERGEFORMAT </w:instrText>
+        <w:fldChar w:fldCharType="begin"/>
       </w:r>
       <w:r>
         <w:rPr>
           <w:b/>
           <w:color w:val="0000EE"/>
         </w:rPr>
+        <w:instrText xml:space="preserve"> REF _Ref428537349 \r \h </w:instrText>
       </w:r>
       <w:r>
         <w:rPr>
           <w:b/>
           <w:color w:val="0000EE"/>
         </w:rPr>
-        <w:fldChar w:fldCharType="separate"/>
+        <w:instrText xml:space="preserve"> \* MERGEFORMAT </w:instrText>
       </w:r>
       <w:r>
         <w:rPr>
           <w:b/>
           <w:color w:val="0000EE"/>
         </w:rPr>
-        <w:t>1.3</w:t>
       </w:r>
       <w:r>
         <w:rPr>
           <w:b/>
           <w:color w:val="0000EE"/>
         </w:rPr>
-        <w:fldChar w:fldCharType="end"/>
-      </w:r>
-      <w:r>
-        <w:t xml:space="preserve"> we provide terminology. References are given </w:t>
-      </w:r>
-      <w:r>
-        <w:t xml:space="preserve">in </w:t>
-      </w:r>
-      <w:r>
-        <w:t xml:space="preserve">Section </w:t>
-      </w:r>
-      <w:r>
-        <w:fldChar w:fldCharType="begin"/>
-      </w:r>
-      <w:r>
-        <w:instrText xml:space="preserve"> REF _Ref7502892 \r \h  \* MERGEFORMAT </w:instrText>
-      </w:r>
-      <w:r>
         <w:fldChar w:fldCharType="separate"/>
       </w:r>
       <w:r>
@@ -6657,68 +6640,123 @@
           <w:b/>
           <w:color w:val="0000EE"/>
         </w:rPr>
-        <w:t>1.4</w:t>
-      </w:r>
-      <w:r>
-        <w:fldChar w:fldCharType="end"/>
-      </w:r>
-      <w:r>
-        <w:t xml:space="preserve">. </w:t>
-      </w:r>
-      <w:bookmarkEnd w:id="7"/>
-      <w:r>
-        <w:t xml:space="preserve">In Section </w:t>
+        <w:t>1.3</w:t>
       </w:r>
       <w:r>
         <w:rPr>
           <w:b/>
           <w:color w:val="0000EE"/>
         </w:rPr>
-        <w:fldChar w:fldCharType="begin"/>
+        <w:fldChar w:fldCharType="end"/>
       </w:r>
       <w:r>
         <w:rPr>
           <w:b/>
           <w:color w:val="0000EE"/>
         </w:rPr>
-        <w:instrText xml:space="preserve"> REF _Ref428537380 \r \h </w:instrText>
+        <w:t>,</w:t>
+      </w:r>
+      <w:r>
+        <w:t xml:space="preserve"> we provide terminology. References are given </w:t>
+      </w:r>
+      <w:r>
+        <w:t xml:space="preserve">in </w:t>
+      </w:r>
+      <w:r>
+        <w:t xml:space="preserve">Section </w:t>
+      </w:r>
+      <w:r>
+        <w:fldChar w:fldCharType="begin"/>
+      </w:r>
+      <w:r>
+        <w:instrText xml:space="preserve"> REF _Ref7502892 \r \h  \* MERGEFORMAT </w:instrText>
+      </w:r>
+      <w:r>
+        <w:fldChar w:fldCharType="separate"/>
       </w:r>
       <w:r>
         <w:rPr>
           <w:b/>
           <w:color w:val="0000EE"/>
         </w:rPr>
-        <w:instrText xml:space="preserve"> \* MERGEFORMAT </w:instrText>
+        <w:t>1.4</w:t>
+      </w:r>
+      <w:r>
+        <w:fldChar w:fldCharType="end"/>
+      </w:r>
+      <w:r>
+        <w:t xml:space="preserve">. </w:t>
+      </w:r>
+      <w:bookmarkEnd w:id="7"/>
+      <w:r>
+        <w:t xml:space="preserve">In Section </w:t>
       </w:r>
       <w:r>
         <w:rPr>
           <w:b/>
           <w:color w:val="0000EE"/>
         </w:rPr>
+        <w:fldChar w:fldCharType="begin"/>
       </w:r>
       <w:r>
         <w:rPr>
           <w:b/>
           <w:color w:val="0000EE"/>
         </w:rPr>
-        <w:fldChar w:fldCharType="separate"/>
+        <w:instrText xml:space="preserve"> REF _Ref428537380 \r \h </w:instrText>
       </w:r>
       <w:r>
         <w:rPr>
           <w:b/>
           <w:color w:val="0000EE"/>
         </w:rPr>
-        <w:t>2</w:t>
+        <w:instrText xml:space="preserve"> \* MERGEFORMAT </w:instrText>
       </w:r>
       <w:r>
         <w:rPr>
           <w:b/>
           <w:color w:val="0000EE"/>
         </w:rPr>
+      </w:r>
+      <w:r>
+        <w:rPr>
+          <w:b/>
+          <w:color w:val="0000EE"/>
+        </w:rPr>
+        <w:fldChar w:fldCharType="separate"/>
+      </w:r>
+      <w:r>
+        <w:rPr>
+          <w:b/>
+          <w:color w:val="0000EE"/>
+        </w:rPr>
+        <w:t>2</w:t>
+      </w:r>
+      <w:r>
+        <w:rPr>
+          <w:b/>
+          <w:color w:val="0000EE"/>
+        </w:rPr>
         <w:fldChar w:fldCharType="end"/>
       </w:r>
       <w:r>
-        <w:t xml:space="preserve">, we give background information necessary to fully understand the Network Connection Object data model. We present the Network Connection Object data model specification details in Section </w:t>
+        <w:t xml:space="preserve">, we give background information necessary </w:t>
+      </w:r>
+      <w:proofErr w:type="gramStart"/>
+      <w:r>
+        <w:t>to fully understand</w:t>
+      </w:r>
+      <w:proofErr w:type="gramEnd"/>
+      <w:r>
+        <w:t xml:space="preserve"> the Network Connection Object data model. We present the Network Connection Object </w:t>
+      </w:r>
+      <w:proofErr w:type="gramStart"/>
+      <w:r>
+        <w:t>data model specification details</w:t>
+      </w:r>
+      <w:proofErr w:type="gramEnd"/>
+      <w:r>
+        <w:t xml:space="preserve"> in Section </w:t>
       </w:r>
       <w:r>
         <w:rPr>
@@ -6858,7 +6896,7 @@
       <w:bookmarkStart w:id="9" w:name="_Ref412300941"/>
       <w:bookmarkStart w:id="10" w:name="_Ref412622367"/>
       <w:bookmarkStart w:id="11" w:name="_Toc424631596"/>
-      <w:bookmarkStart w:id="12" w:name="_Toc437351459"/>
+      <w:bookmarkStart w:id="12" w:name="_Toc440020790"/>
       <w:r>
         <w:t>CybOX</w:t>
       </w:r>
@@ -6885,7 +6923,7 @@
         <w:spacing w:after="240"/>
       </w:pPr>
       <w:r>
-        <w:t xml:space="preserve">The CybOX specification consists of a formal UML model and a set of textual specification documents that explain the UML model.  Specification documents have been written for each of the key individual data models that compose the full CybOX UML model.  </w:t>
+        <w:t xml:space="preserve">The CybOX specification consists of a formal UML model and a set of textual specification documents that explain the UML model.  Specification documents have been written for each of the individual data models that compose the full CybOX UML model.  </w:t>
       </w:r>
     </w:p>
     <w:p>
@@ -6987,11 +7025,11 @@
           <w:tab w:val="num" w:pos="864"/>
         </w:tabs>
         <w:spacing w:before="360" w:after="60"/>
-        <w:ind w:left="720"/>
+        <w:ind w:left="540" w:hanging="540"/>
       </w:pPr>
       <w:bookmarkStart w:id="13" w:name="_Ref394437867"/>
       <w:bookmarkStart w:id="14" w:name="_Toc426119868"/>
-      <w:bookmarkStart w:id="15" w:name="_Toc437351460"/>
+      <w:bookmarkStart w:id="15" w:name="_Toc440020791"/>
       <w:r>
         <w:t>Document Conventions</w:t>
       </w:r>
@@ -7015,7 +7053,7 @@
       <w:bookmarkStart w:id="16" w:name="_Toc389570603"/>
       <w:bookmarkStart w:id="17" w:name="_Toc389581073"/>
       <w:bookmarkStart w:id="18" w:name="_Toc426119870"/>
-      <w:bookmarkStart w:id="19" w:name="_Toc437351461"/>
+      <w:bookmarkStart w:id="19" w:name="_Toc440020792"/>
       <w:r>
         <w:t>Fonts</w:t>
       </w:r>
@@ -7408,7 +7446,7 @@
       </w:pPr>
       <w:bookmarkStart w:id="20" w:name="_Ref394486021"/>
       <w:bookmarkStart w:id="21" w:name="_Toc426119871"/>
-      <w:bookmarkStart w:id="22" w:name="_Toc437351462"/>
+      <w:bookmarkStart w:id="22" w:name="_Toc440020793"/>
       <w:r>
         <w:t>UML Package References</w:t>
       </w:r>
@@ -7491,6 +7529,24 @@
         <w:spacing w:before="80" w:after="240"/>
       </w:pPr>
       <w:r>
+        <w:t xml:space="preserve">The package_prefix for the Network Connection data model is </w:t>
+      </w:r>
+      <w:r>
+        <w:rPr>
+          <w:rFonts w:ascii="Courier New" w:hAnsi="Courier New" w:cs="Courier New"/>
+        </w:rPr>
+        <w:t>NetworkConnection</w:t>
+      </w:r>
+      <w:r>
+        <w:rPr>
+          <w:rFonts w:ascii="Courier New" w:hAnsi="Courier New" w:cs="Courier New"/>
+        </w:rPr>
+        <w:t>Obj</w:t>
+      </w:r>
+      <w:r>
+        <w:t xml:space="preserve">. </w:t>
+      </w:r>
+      <w:r>
         <w:t xml:space="preserve">Note that in </w:t>
       </w:r>
       <w:r>
@@ -7517,7 +7573,7 @@
         <w:pStyle w:val="Heading3"/>
       </w:pPr>
       <w:bookmarkStart w:id="25" w:name="_Toc426119872"/>
-      <w:bookmarkStart w:id="26" w:name="_Toc437351463"/>
+      <w:bookmarkStart w:id="26" w:name="_Toc440020794"/>
       <w:r>
         <w:t>UML Diagrams</w:t>
       </w:r>
@@ -7557,7 +7613,7 @@
         <w:pStyle w:val="Heading4"/>
       </w:pPr>
       <w:bookmarkStart w:id="31" w:name="_Toc426119873"/>
-      <w:bookmarkStart w:id="32" w:name="_Toc437351464"/>
+      <w:bookmarkStart w:id="32" w:name="_Toc440020795"/>
       <w:r>
         <w:t>Class Properties</w:t>
       </w:r>
@@ -7570,7 +7626,7 @@
         <w:spacing w:before="80" w:after="240"/>
       </w:pPr>
       <w:r>
-        <w:t xml:space="preserve">Generally, a class property can be shown in a UML diagram as either an attribute or an association (i.e., the distinction between attributes and associations is somewhat subjective).  In order to make the size of UML diagrams in the specifications manageable, we have chosen to capture most properties as attributes and to capture only higher level properties as associations, especially in the main top-level component diagrams.  In particular, we will always capture properties of UML data types as attributes.  For example, properties of a class that are identifiers, titles, and timestamps will be represented as attributes.  </w:t>
+        <w:t xml:space="preserve">Generally, a class property can be shown in a UML diagram as either an attribute or an association (i.e., the distinction between attributes and associations is somewhat subjective).  In order to make the size of UML diagrams in the specifications manageable, we have chosen to capture most properties as attributes and to capture only higher level properties as associations, especially in the main top-level component diagrams.  In particular, we will always capture properties of UML data types as attributes.  </w:t>
       </w:r>
     </w:p>
     <w:p>
@@ -7579,7 +7635,7 @@
       </w:pPr>
       <w:bookmarkStart w:id="33" w:name="_Toc398719453"/>
       <w:bookmarkStart w:id="34" w:name="_Toc426119874"/>
-      <w:bookmarkStart w:id="35" w:name="_Toc437351465"/>
+      <w:bookmarkStart w:id="35" w:name="_Toc440020796"/>
       <w:r>
         <w:t>Diagram Icons and Arrow Types</w:t>
       </w:r>
@@ -8005,10 +8061,10 @@
                   <v:path o:extrusionok="f" gradientshapeok="t" o:connecttype="rect"/>
                   <o:lock v:ext="edit" aspectratio="t"/>
                 </v:shapetype>
-                <v:shape id="_x0000_i1025" type="#_x0000_t75" style="width:23.75pt;height:21.05pt" o:ole="">
+                <v:shape id="_x0000_i1025" type="#_x0000_t75" style="width:24pt;height:21pt" o:ole="">
                   <v:imagedata r:id="rId26" o:title=""/>
                 </v:shape>
-                <o:OLEObject Type="Embed" ProgID="PBrush" ShapeID="_x0000_i1025" DrawAspect="Content" ObjectID="_1513752706" r:id="rId27"/>
+                <o:OLEObject Type="Embed" ProgID="PBrush" ShapeID="_x0000_i1025" DrawAspect="Content" ObjectID="_1513762694" r:id="rId27"/>
               </w:object>
             </w:r>
           </w:p>
@@ -8204,7 +8260,7 @@
                 <v:shape id="_x0000_i1026" type="#_x0000_t75" style="width:14.25pt;height:14.25pt" o:ole="">
                   <v:imagedata r:id="rId29" o:title=""/>
                 </v:shape>
-                <o:OLEObject Type="Embed" ProgID="PBrush" ShapeID="_x0000_i1026" DrawAspect="Content" ObjectID="_1513752707" r:id="rId30"/>
+                <o:OLEObject Type="Embed" ProgID="PBrush" ShapeID="_x0000_i1026" DrawAspect="Content" ObjectID="_1513762695" r:id="rId30"/>
               </w:object>
             </w:r>
           </w:p>
@@ -8278,7 +8334,7 @@
                 <v:shape id="_x0000_i1027" type="#_x0000_t75" style="width:14.25pt;height:14.25pt" o:ole="">
                   <v:imagedata r:id="rId31" o:title=""/>
                 </v:shape>
-                <o:OLEObject Type="Embed" ProgID="PBrush" ShapeID="_x0000_i1027" DrawAspect="Content" ObjectID="_1513752708" r:id="rId32"/>
+                <o:OLEObject Type="Embed" ProgID="PBrush" ShapeID="_x0000_i1027" DrawAspect="Content" ObjectID="_1513762696" r:id="rId32"/>
               </w:object>
             </w:r>
           </w:p>
@@ -8489,10 +8545,10 @@
                 <w:color w:val="000000" w:themeColor="text1"/>
               </w:rPr>
               <w:object w:dxaOrig="1155" w:dyaOrig="705" w14:anchorId="60922D66">
-                <v:shape id="_x0000_i1028" type="#_x0000_t75" style="width:57.75pt;height:35.3pt" o:ole="">
+                <v:shape id="_x0000_i1028" type="#_x0000_t75" style="width:57.75pt;height:35.25pt" o:ole="">
                   <v:imagedata r:id="rId33" o:title=""/>
                 </v:shape>
-                <o:OLEObject Type="Embed" ProgID="PBrush" ShapeID="_x0000_i1028" DrawAspect="Content" ObjectID="_1513752709" r:id="rId34"/>
+                <o:OLEObject Type="Embed" ProgID="PBrush" ShapeID="_x0000_i1028" DrawAspect="Content" ObjectID="_1513762697" r:id="rId34"/>
               </w:object>
             </w:r>
           </w:p>
@@ -8535,7 +8591,7 @@
       <w:pPr>
         <w:pStyle w:val="Heading3"/>
       </w:pPr>
-      <w:bookmarkStart w:id="38" w:name="_Toc437351466"/>
+      <w:bookmarkStart w:id="38" w:name="_Toc440020797"/>
       <w:r>
         <w:t>Property Table Notation</w:t>
       </w:r>
@@ -8710,7 +8766,7 @@
       </w:pPr>
       <w:bookmarkStart w:id="39" w:name="_Toc412205415"/>
       <w:bookmarkStart w:id="40" w:name="_Toc426119877"/>
-      <w:bookmarkStart w:id="41" w:name="_Toc437351467"/>
+      <w:bookmarkStart w:id="41" w:name="_Toc440020798"/>
       <w:r>
         <w:t>Property and Class Descriptions</w:t>
       </w:r>
@@ -8772,7 +8828,13 @@
         <w:spacing w:before="80" w:after="240"/>
       </w:pPr>
       <w:r>
-        <w:t>Consequently, we have chosen to use the three verbs, defined as follows, in class and property descriptions:</w:t>
+        <w:t xml:space="preserve">Consequently, we have </w:t>
+      </w:r>
+      <w:r>
+        <w:t>preferred</w:t>
+      </w:r>
+      <w:r>
+        <w:t xml:space="preserve"> to use the three verbs, defined as follows, in class and property descriptions:</w:t>
       </w:r>
     </w:p>
     <w:tbl>
@@ -9191,7 +9253,7 @@
       </w:pPr>
       <w:bookmarkStart w:id="42" w:name="_Ref428537349"/>
       <w:bookmarkStart w:id="43" w:name="_Toc427275785"/>
-      <w:bookmarkStart w:id="44" w:name="_Toc437351468"/>
+      <w:bookmarkStart w:id="44" w:name="_Toc440020799"/>
       <w:r>
         <w:t>Terminology</w:t>
       </w:r>
@@ -9380,7 +9442,7 @@
       <w:bookmarkStart w:id="47" w:name="_Toc85472894"/>
       <w:bookmarkStart w:id="48" w:name="_Toc287332008"/>
       <w:bookmarkStart w:id="49" w:name="_Toc427275786"/>
-      <w:bookmarkStart w:id="50" w:name="_Toc437351469"/>
+      <w:bookmarkStart w:id="50" w:name="_Toc440020800"/>
       <w:r>
         <w:t>Normative</w:t>
       </w:r>
@@ -9445,7 +9507,7 @@
         <w:pStyle w:val="Heading1"/>
       </w:pPr>
       <w:bookmarkStart w:id="52" w:name="_Ref428537380"/>
-      <w:bookmarkStart w:id="53" w:name="_Toc437351470"/>
+      <w:bookmarkStart w:id="53" w:name="_Toc440020801"/>
       <w:r>
         <w:lastRenderedPageBreak/>
         <w:t>Background Information</w:t>
@@ -9455,7 +9517,15 @@
     </w:p>
     <w:p>
       <w:r>
-        <w:t xml:space="preserve">In this section, we provide high level information about the Network Connection Object data model that is necessary to fully understand the specification details given in Section </w:t>
+        <w:t xml:space="preserve">In this section, we provide high level information about the Network Connection Object data model that is necessary </w:t>
+      </w:r>
+      <w:proofErr w:type="gramStart"/>
+      <w:r>
+        <w:t>to fully understand</w:t>
+      </w:r>
+      <w:proofErr w:type="gramEnd"/>
+      <w:r>
+        <w:t xml:space="preserve"> the specification details given in Section </w:t>
       </w:r>
       <w:r>
         <w:rPr>
@@ -9518,10 +9588,10 @@
           <w:tab w:val="num" w:pos="864"/>
         </w:tabs>
         <w:spacing w:before="360" w:after="60"/>
-        <w:ind w:left="720"/>
+        <w:ind w:left="540" w:hanging="540"/>
       </w:pPr>
       <w:bookmarkStart w:id="54" w:name="_Toc426119879"/>
-      <w:bookmarkStart w:id="55" w:name="_Toc437351471"/>
+      <w:bookmarkStart w:id="55" w:name="_Toc440020802"/>
       <w:r>
         <w:t>Cyber Observables</w:t>
       </w:r>
@@ -9548,15 +9618,15 @@
           <w:tab w:val="num" w:pos="864"/>
         </w:tabs>
         <w:spacing w:before="360" w:after="60"/>
-        <w:ind w:left="720"/>
-      </w:pPr>
-      <w:bookmarkStart w:id="56" w:name="_Toc437351472"/>
-      <w:bookmarkStart w:id="57" w:name="_Toc287332011"/>
-      <w:bookmarkStart w:id="58" w:name="_Toc409437263"/>
+        <w:ind w:left="540" w:hanging="540"/>
+      </w:pPr>
+      <w:bookmarkStart w:id="56" w:name="_Toc287332011"/>
+      <w:bookmarkStart w:id="57" w:name="_Toc409437263"/>
+      <w:bookmarkStart w:id="58" w:name="_Toc440020803"/>
       <w:r>
         <w:t>Objects</w:t>
       </w:r>
-      <w:bookmarkEnd w:id="56"/>
+      <w:bookmarkEnd w:id="58"/>
     </w:p>
     <w:p>
       <w:r>
@@ -9577,8 +9647,8 @@
       <w:pPr>
         <w:pStyle w:val="Heading1"/>
       </w:pPr>
-      <w:bookmarkStart w:id="59" w:name="_Toc437351473"/>
-      <w:bookmarkStart w:id="60" w:name="_Ref437351706"/>
+      <w:bookmarkStart w:id="59" w:name="_Ref437351706"/>
+      <w:bookmarkStart w:id="60" w:name="_Toc440020804"/>
       <w:r>
         <w:lastRenderedPageBreak/>
         <w:t>Data Model</w:t>
@@ -9590,7 +9660,7 @@
       <w:pPr>
         <w:pStyle w:val="Heading2"/>
       </w:pPr>
-      <w:bookmarkStart w:id="61" w:name="_Toc437351474"/>
+      <w:bookmarkStart w:id="61" w:name="_Toc440020805"/>
       <w:r>
         <w:t>NetworkConnectionObjectType Class</w:t>
       </w:r>
@@ -9730,14 +9800,11 @@
         <w:jc w:val="center"/>
       </w:pPr>
       <w:r>
-        <w:rPr>
-          <w:noProof/>
-        </w:rPr>
         <w:drawing>
-          <wp:inline distT="0" distB="0" distL="0" distR="0" wp14:anchorId="21B7A79A" wp14:editId="7DE8454E">
-            <wp:extent cx="5266944" cy="3072384"/>
-            <wp:effectExtent l="0" t="0" r="0" b="0"/>
-            <wp:docPr id="3" name="Picture 3"/>
+          <wp:inline distT="0" distB="0" distL="0" distR="0" wp14:anchorId="4817FEB3" wp14:editId="7FEC18F9">
+            <wp:extent cx="8229600" cy="2529840"/>
+            <wp:effectExtent l="0" t="0" r="0" b="3810"/>
+            <wp:docPr id="4" name="Picture 4"/>
             <wp:cNvGraphicFramePr>
               <a:graphicFrameLocks xmlns:a="http://schemas.openxmlformats.org/drawingml/2006/main" noChangeAspect="1"/>
             </wp:cNvGraphicFramePr>
@@ -9745,17 +9812,11 @@
               <a:graphicData uri="http://schemas.openxmlformats.org/drawingml/2006/picture">
                 <pic:pic xmlns:pic="http://schemas.openxmlformats.org/drawingml/2006/picture">
                   <pic:nvPicPr>
-                    <pic:cNvPr id="1" name="AS_Object.png"/>
+                    <pic:cNvPr id="1" name=""/>
                     <pic:cNvPicPr/>
                   </pic:nvPicPr>
                   <pic:blipFill>
-                    <a:blip r:embed="rId37">
-                      <a:extLst>
-                        <a:ext uri="{28A0092B-C50C-407E-A947-70E740481C1C}">
-                          <a14:useLocalDpi xmlns:a14="http://schemas.microsoft.com/office/drawing/2010/main" val="0"/>
-                        </a:ext>
-                      </a:extLst>
-                    </a:blip>
+                    <a:blip r:embed="rId37"/>
                     <a:stretch>
                       <a:fillRect/>
                     </a:stretch>
@@ -9763,7 +9824,7 @@
                   <pic:spPr>
                     <a:xfrm>
                       <a:off x="0" y="0"/>
-                      <a:ext cx="5266944" cy="3072384"/>
+                      <a:ext cx="8229600" cy="2529840"/>
                     </a:xfrm>
                     <a:prstGeom prst="rect">
                       <a:avLst/>
@@ -10163,7 +10224,6 @@
               <w:rPr>
                 <w:b/>
               </w:rPr>
-              <w:lastRenderedPageBreak/>
               <w:t>tls_used</w:t>
             </w:r>
           </w:p>
@@ -10258,6 +10318,7 @@
               <w:rPr>
                 <w:b/>
               </w:rPr>
+              <w:lastRenderedPageBreak/>
               <w:t>Creation_Time</w:t>
             </w:r>
           </w:p>
@@ -11206,8 +11267,9 @@
       <w:pPr>
         <w:pStyle w:val="Heading2"/>
       </w:pPr>
-      <w:bookmarkStart w:id="64" w:name="_Toc437351475"/>
-      <w:r>
+      <w:bookmarkStart w:id="64" w:name="_Toc440020806"/>
+      <w:r>
+        <w:lastRenderedPageBreak/>
         <w:t>Layer7ConnectionsType Class</w:t>
       </w:r>
       <w:bookmarkEnd w:id="64"/>
@@ -11640,7 +11702,10 @@
               <w:rPr>
                 <w:rFonts w:ascii="Courier New" w:hAnsi="Courier New" w:cs="Courier New"/>
               </w:rPr>
-              <w:t xml:space="preserve">Session </w:t>
+              <w:t>Session</w:t>
+            </w:r>
+            <w:r>
+              <w:t xml:space="preserve"> </w:t>
             </w:r>
             <w:r>
               <w:t>property specifies a single HTTP session initiated between source and destination IP addresses/ports, and includes 1-n HTTP Request/Response pairs.</w:t>
@@ -11747,7 +11812,10 @@
               <w:rPr>
                 <w:rFonts w:ascii="Courier New" w:hAnsi="Courier New" w:cs="Courier New"/>
               </w:rPr>
-              <w:t xml:space="preserve">DNS_Query </w:t>
+              <w:t>DNS_Query</w:t>
+            </w:r>
+            <w:r>
+              <w:t xml:space="preserve"> </w:t>
             </w:r>
             <w:r>
               <w:t>property specifies a single DNS query/answer pair initiated between source and destination IP addresses/ports.</w:t>
@@ -11761,7 +11829,7 @@
       <w:pPr>
         <w:pStyle w:val="Heading2"/>
       </w:pPr>
-      <w:bookmarkStart w:id="66" w:name="_Toc437351476"/>
+      <w:bookmarkStart w:id="66" w:name="_Toc440020807"/>
       <w:r>
         <w:t>Layer3ProtocolType Class</w:t>
       </w:r>
@@ -11773,51 +11841,37 @@
         <w:contextualSpacing w:val="0"/>
       </w:pPr>
       <w:r>
+        <w:t xml:space="preserve">The </w:t>
+      </w:r>
+      <w:r>
         <w:rPr>
           <w:rFonts w:ascii="Courier New" w:hAnsi="Courier New" w:cs="Courier New"/>
         </w:rPr>
         <w:t>Layer3ProtocolType</w:t>
       </w:r>
       <w:r>
+        <w:t xml:space="preserve"> data type specifies the Layer 3 protocol type. Its core value SHOULD be a literal found in the</w:t>
+      </w:r>
+      <w:r>
+        <w:rPr>
+          <w:rFonts w:ascii="Courier New" w:hAnsi="Courier New" w:cs="Courier New"/>
+        </w:rPr>
         <w:t xml:space="preserve"> </w:t>
       </w:r>
       <w:r>
-        <w:t xml:space="preserve">class </w:t>
-      </w:r>
-      <w:r>
-        <w:t>specifies Layer 3 protocol clas</w:t>
-      </w:r>
-      <w:r>
-        <w:t xml:space="preserve">s, via a union of the </w:t>
-      </w:r>
-      <w:r>
         <w:rPr>
           <w:rFonts w:ascii="Courier New" w:hAnsi="Courier New" w:cs="Courier New"/>
         </w:rPr>
         <w:t>Layer3ProtocolEnum</w:t>
       </w:r>
       <w:r>
+        <w:t xml:space="preserve"> enumeration.</w:t>
+      </w:r>
+      <w:r>
         <w:t xml:space="preserve"> </w:t>
       </w:r>
       <w:r>
-        <w:t xml:space="preserve">enumeration </w:t>
-      </w:r>
-      <w:r>
-        <w:t xml:space="preserve">and the atomic </w:t>
-      </w:r>
-      <w:commentRangeStart w:id="67"/>
-      <w:r>
-        <w:t xml:space="preserve">xs:string </w:t>
-      </w:r>
-      <w:commentRangeEnd w:id="67"/>
-      <w:r>
-        <w:rPr>
-          <w:rStyle w:val="CommentReference"/>
-        </w:rPr>
-        <w:commentReference w:id="67"/>
-      </w:r>
-      <w:r>
-        <w:t xml:space="preserve">type. Its base type is the CybOX Core </w:t>
+        <w:t xml:space="preserve">Its base type is the </w:t>
       </w:r>
       <w:r>
         <w:rPr>
@@ -11826,99 +11880,84 @@
         <w:t>BaseObjectPropertyType</w:t>
       </w:r>
       <w:r>
+        <w:t xml:space="preserve"> data type, in order to permit complex (i.e. regular-expression based) specifications.</w:t>
+      </w:r>
+    </w:p>
+    <w:p>
+      <w:pPr>
+        <w:pStyle w:val="Heading2"/>
+      </w:pPr>
+      <w:bookmarkStart w:id="67" w:name="_Toc440020808"/>
+      <w:r>
+        <w:t>Layer7ProtocolType Class</w:t>
+      </w:r>
+      <w:bookmarkEnd w:id="67"/>
+    </w:p>
+    <w:p>
+      <w:r>
+        <w:t xml:space="preserve">The </w:t>
+      </w:r>
+      <w:r>
+        <w:rPr>
+          <w:rFonts w:ascii="Courier New" w:hAnsi="Courier New" w:cs="Courier New"/>
+        </w:rPr>
+        <w:t>Layer7</w:t>
+      </w:r>
+      <w:r>
+        <w:rPr>
+          <w:rFonts w:ascii="Courier New" w:hAnsi="Courier New" w:cs="Courier New"/>
+        </w:rPr>
+        <w:t>ProtocolType</w:t>
+      </w:r>
+      <w:r>
+        <w:t xml:space="preserve"> data type specifies the Layer 7 protocol type. Its core value SHOULD be a literal found in the</w:t>
+      </w:r>
+      <w:r>
+        <w:rPr>
+          <w:rFonts w:ascii="Courier New" w:hAnsi="Courier New" w:cs="Courier New"/>
+        </w:rPr>
         <w:t xml:space="preserve"> </w:t>
       </w:r>
       <w:r>
-        <w:t>class</w:t>
-      </w:r>
-      <w:r>
-        <w:t>, for permitting complex (i.e. regular-expression based) specifications.</w:t>
+        <w:rPr>
+          <w:rFonts w:ascii="Courier New" w:hAnsi="Courier New" w:cs="Courier New"/>
+        </w:rPr>
+        <w:t>Layer7</w:t>
+      </w:r>
+      <w:r>
+        <w:rPr>
+          <w:rFonts w:ascii="Courier New" w:hAnsi="Courier New" w:cs="Courier New"/>
+        </w:rPr>
+        <w:t>ProtocolEnum</w:t>
+      </w:r>
+      <w:r>
+        <w:t xml:space="preserve"> enumeration.</w:t>
+      </w:r>
+      <w:r>
+        <w:t xml:space="preserve"> </w:t>
+      </w:r>
+      <w:r>
+        <w:t xml:space="preserve">Its base type is the </w:t>
+      </w:r>
+      <w:r>
+        <w:rPr>
+          <w:rFonts w:ascii="Courier New" w:hAnsi="Courier New" w:cs="Courier New"/>
+        </w:rPr>
+        <w:t>BaseObjectPropertyType</w:t>
+      </w:r>
+      <w:r>
+        <w:t xml:space="preserve"> data type, in order to permit complex (i.e. regular-expression based) specifications.</w:t>
       </w:r>
     </w:p>
     <w:p>
       <w:pPr>
         <w:pStyle w:val="Heading2"/>
       </w:pPr>
-      <w:bookmarkStart w:id="68" w:name="_Toc437351477"/>
-      <w:r>
-        <w:t>Layer7ProtocolType Class</w:t>
+      <w:bookmarkStart w:id="68" w:name="_Toc440020809"/>
+      <w:r>
+        <w:t>TCPStateEnum Enumeration</w:t>
       </w:r>
       <w:bookmarkEnd w:id="68"/>
-    </w:p>
-    <w:p>
-      <w:pPr>
-        <w:pStyle w:val="basicparagraph"/>
-        <w:contextualSpacing w:val="0"/>
-      </w:pPr>
-      <w:r>
-        <w:rPr>
-          <w:rFonts w:ascii="Courier New" w:hAnsi="Courier New" w:cs="Courier New"/>
-        </w:rPr>
-        <w:t>Layer7ProtocolType</w:t>
-      </w:r>
-      <w:r>
-        <w:t xml:space="preserve"> </w:t>
-      </w:r>
-      <w:r>
-        <w:t>class specifies Layer 7 protocol cla</w:t>
-      </w:r>
-      <w:r>
-        <w:t xml:space="preserve">ss, via a union of the </w:t>
-      </w:r>
-      <w:r>
-        <w:rPr>
-          <w:rFonts w:ascii="Courier New" w:hAnsi="Courier New" w:cs="Courier New"/>
-        </w:rPr>
-        <w:t>Layer7ProtocolEnum</w:t>
-      </w:r>
-      <w:r>
-        <w:t xml:space="preserve"> </w:t>
-      </w:r>
-      <w:r>
-        <w:t>enumeration</w:t>
-      </w:r>
-      <w:r>
-        <w:t xml:space="preserve"> and the atomic </w:t>
-      </w:r>
-      <w:commentRangeStart w:id="69"/>
-      <w:r>
-        <w:t xml:space="preserve">xs:string </w:t>
-      </w:r>
-      <w:commentRangeEnd w:id="69"/>
-      <w:r>
-        <w:rPr>
-          <w:rStyle w:val="CommentReference"/>
-        </w:rPr>
-        <w:commentReference w:id="69"/>
-      </w:r>
-      <w:r>
-        <w:t xml:space="preserve">type. Its base type is the CybOX Core </w:t>
-      </w:r>
-      <w:r>
-        <w:rPr>
-          <w:rFonts w:ascii="Courier New" w:hAnsi="Courier New" w:cs="Courier New"/>
-        </w:rPr>
-        <w:t>BaseObjectPropertyType</w:t>
-      </w:r>
-      <w:r>
-        <w:t xml:space="preserve"> </w:t>
-      </w:r>
-      <w:r>
-        <w:t>class</w:t>
-      </w:r>
-      <w:r>
-        <w:t>, for permitting complex (i.e. regular-expression based) specifications.</w:t>
-      </w:r>
-    </w:p>
-    <w:p>
-      <w:pPr>
-        <w:pStyle w:val="Heading2"/>
-      </w:pPr>
-      <w:bookmarkStart w:id="70" w:name="_Toc437351478"/>
-      <w:r>
-        <w:t>TCPStateEnum Enumeration</w:t>
-      </w:r>
-      <w:bookmarkEnd w:id="70"/>
     </w:p>
     <w:p>
       <w:pPr>
@@ -12017,7 +12056,7 @@
         <w:pStyle w:val="tablecaption"/>
         <w:jc w:val="center"/>
       </w:pPr>
-      <w:bookmarkStart w:id="71" w:name="_Ref439937481"/>
+      <w:bookmarkStart w:id="69" w:name="_Ref439937481"/>
       <w:r>
         <w:t xml:space="preserve">Table </w:t>
       </w:r>
@@ -12066,7 +12105,7 @@
         </w:rPr>
         <w:fldChar w:fldCharType="end"/>
       </w:r>
-      <w:bookmarkEnd w:id="71"/>
+      <w:bookmarkEnd w:id="69"/>
       <w:r>
         <w:rPr>
           <w:noProof/>
@@ -12788,11 +12827,11 @@
       <w:pPr>
         <w:pStyle w:val="Heading2"/>
       </w:pPr>
-      <w:bookmarkStart w:id="72" w:name="_Toc437351479"/>
+      <w:bookmarkStart w:id="70" w:name="_Toc440020810"/>
       <w:r>
         <w:t>Layer3ProtocolEnum Enumeration</w:t>
       </w:r>
-      <w:bookmarkEnd w:id="72"/>
+      <w:bookmarkEnd w:id="70"/>
     </w:p>
     <w:p>
       <w:pPr>
@@ -12891,7 +12930,7 @@
         <w:pStyle w:val="tablecaption"/>
         <w:jc w:val="center"/>
       </w:pPr>
-      <w:bookmarkStart w:id="73" w:name="_Ref439937512"/>
+      <w:bookmarkStart w:id="71" w:name="_Ref439937512"/>
       <w:r>
         <w:t xml:space="preserve">Table </w:t>
       </w:r>
@@ -12940,7 +12979,7 @@
         </w:rPr>
         <w:fldChar w:fldCharType="end"/>
       </w:r>
-      <w:bookmarkEnd w:id="73"/>
+      <w:bookmarkEnd w:id="71"/>
       <w:r>
         <w:rPr>
           <w:noProof/>
@@ -13609,12 +13648,12 @@
       <w:pPr>
         <w:pStyle w:val="Heading2"/>
       </w:pPr>
-      <w:bookmarkStart w:id="74" w:name="_Toc437351480"/>
+      <w:bookmarkStart w:id="72" w:name="_Toc440020811"/>
       <w:r>
         <w:lastRenderedPageBreak/>
         <w:t>Layer7ProtocolEnum Enumeration</w:t>
       </w:r>
-      <w:bookmarkEnd w:id="74"/>
+      <w:bookmarkEnd w:id="72"/>
     </w:p>
     <w:p>
       <w:pPr>
@@ -13713,7 +13752,7 @@
         <w:pStyle w:val="tablecaption"/>
         <w:jc w:val="center"/>
       </w:pPr>
-      <w:bookmarkStart w:id="75" w:name="_Ref439937543"/>
+      <w:bookmarkStart w:id="73" w:name="_Ref439937543"/>
       <w:r>
         <w:t xml:space="preserve">Table </w:t>
       </w:r>
@@ -13762,7 +13801,7 @@
         </w:rPr>
         <w:fldChar w:fldCharType="end"/>
       </w:r>
-      <w:bookmarkEnd w:id="75"/>
+      <w:bookmarkEnd w:id="73"/>
       <w:r>
         <w:rPr>
           <w:noProof/>
@@ -16323,429 +16362,429 @@
       <w:pPr>
         <w:pStyle w:val="Heading1"/>
       </w:pPr>
-      <w:bookmarkStart w:id="76" w:name="_Ref428537416"/>
-      <w:bookmarkStart w:id="77" w:name="_Toc437351481"/>
+      <w:bookmarkStart w:id="74" w:name="_Ref428537416"/>
+      <w:bookmarkStart w:id="75" w:name="_Toc440020812"/>
       <w:r>
         <w:lastRenderedPageBreak/>
         <w:t>Conformance</w:t>
       </w:r>
+      <w:bookmarkEnd w:id="56"/>
       <w:bookmarkEnd w:id="57"/>
-      <w:bookmarkEnd w:id="58"/>
+      <w:bookmarkEnd w:id="74"/>
+      <w:bookmarkEnd w:id="75"/>
+    </w:p>
+    <w:p>
+      <w:r>
+        <w:t>Implementations have discretion over which parts (components, properties, extensions, controlled vocabularies, etc.) of CybOX they implement (e.g., Observable/Object).</w:t>
+      </w:r>
+    </w:p>
+    <w:p>
+      <w:r>
+        <w:t xml:space="preserve"> </w:t>
+      </w:r>
+    </w:p>
+    <w:p>
+      <w:r>
+        <w:t>[1] Conformant implementations must conform to all normative structural specifications of the UML model or additional normative statements within this document that apply to the portions of CybOX they implement (e.g., implementers of the entire Observable class must conform to all normative structural specifications of the UML model regarding the Observable class or additional normative statements contained in the document that describes the Observable class).</w:t>
+      </w:r>
+    </w:p>
+    <w:p>
+      <w:r>
+        <w:t xml:space="preserve"> </w:t>
+      </w:r>
+    </w:p>
+    <w:p>
+      <w:r>
+        <w:t>[2] Conformant implementations are free to ignore normative structural specifications of the UML model or additional normative statements within this document that do not apply to the portions of CybOX they implement (e.g., non-implementers of any particular properties of the Observable class are free to ignore all normative structural specifications of the UML model regarding those properties of the Observable class or additional normative statements contained in the document that describes the Observable class).</w:t>
+      </w:r>
+    </w:p>
+    <w:p>
+      <w:r>
+        <w:t xml:space="preserve"> </w:t>
+      </w:r>
+    </w:p>
+    <w:p>
+      <w:r>
+        <w:t>The conformance section of this document is intentionally broad and attempts to reiterate what already exists in this document.</w:t>
+      </w:r>
+    </w:p>
+    <w:p>
+      <w:pPr>
+        <w:pStyle w:val="AppendixHeading1"/>
+        <w:spacing w:after="120" w:afterAutospacing="0"/>
+      </w:pPr>
+      <w:bookmarkStart w:id="76" w:name="_Toc85472897"/>
+      <w:bookmarkStart w:id="77" w:name="_Toc287332012"/>
+      <w:bookmarkStart w:id="78" w:name="_Toc409437264"/>
+      <w:bookmarkStart w:id="79" w:name="_Toc440020813"/>
+      <w:r>
+        <w:lastRenderedPageBreak/>
+        <w:t>Acknowledgments</w:t>
+      </w:r>
       <w:bookmarkEnd w:id="76"/>
       <w:bookmarkEnd w:id="77"/>
-    </w:p>
-    <w:p>
-      <w:r>
-        <w:t>Implementations have discretion over which parts (components, properties, extensions, controlled vocabularies, etc.) of CybOX they implement (e.g., Observable/Object).</w:t>
-      </w:r>
-    </w:p>
-    <w:p>
-      <w:r>
-        <w:t xml:space="preserve"> </w:t>
-      </w:r>
-    </w:p>
-    <w:p>
-      <w:r>
-        <w:t>[1] Conformant implementations must conform to all normative structural specifications of the UML model or additional normative statements within this document that apply to the portions of CybOX they implement (e.g., implementers of the entire Observable class must conform to all normative structural specifications of the UML model regarding the Observable class or additional normative statements contained in the document that describes the Observable class).</w:t>
-      </w:r>
-    </w:p>
-    <w:p>
-      <w:r>
-        <w:t xml:space="preserve"> </w:t>
-      </w:r>
-    </w:p>
-    <w:p>
-      <w:r>
-        <w:t>[2] Conformant implementations are free to ignore normative structural specifications of the UML model or additional normative statements within this document that do not apply to the portions of CybOX they implement (e.g., non-implementers of any particular properties of the Observable class are free to ignore all normative structural specifications of the UML model regarding those properties of the Observable class or additional normative statements contained in the document that describes the Observable class).</w:t>
-      </w:r>
-    </w:p>
-    <w:p>
-      <w:r>
-        <w:t xml:space="preserve"> </w:t>
-      </w:r>
-    </w:p>
-    <w:p>
-      <w:r>
-        <w:t>The conformance section of this document is intentionally broad and attempts to reiterate what already exists in this document.</w:t>
-      </w:r>
-    </w:p>
-    <w:p>
-      <w:pPr>
-        <w:pStyle w:val="AppendixHeading1"/>
-        <w:spacing w:after="120" w:afterAutospacing="0"/>
-      </w:pPr>
-      <w:bookmarkStart w:id="78" w:name="_Toc85472897"/>
-      <w:bookmarkStart w:id="79" w:name="_Toc287332012"/>
-      <w:bookmarkStart w:id="80" w:name="_Toc409437264"/>
-      <w:bookmarkStart w:id="81" w:name="_Toc437351482"/>
-      <w:r>
-        <w:lastRenderedPageBreak/>
-        <w:t>Acknowledgments</w:t>
-      </w:r>
       <w:bookmarkEnd w:id="78"/>
       <w:bookmarkEnd w:id="79"/>
+    </w:p>
+    <w:p>
+      <w:pPr>
+        <w:spacing w:after="240"/>
+      </w:pPr>
+      <w:r>
+        <w:t>The following individuals have participated in the creation of this specification and are gratefully acknowledged:</w:t>
+      </w:r>
+    </w:p>
+    <w:p>
+      <w:pPr>
+        <w:pStyle w:val="Titlepageinfo"/>
+      </w:pPr>
+      <w:r>
+        <w:t>Participants:</w:t>
+      </w:r>
+      <w:r>
+        <w:fldChar w:fldCharType="begin"/>
+      </w:r>
+      <w:r>
+        <w:instrText xml:space="preserve"> MACROBUTTON  </w:instrText>
+      </w:r>
+      <w:r>
+        <w:fldChar w:fldCharType="end"/>
+      </w:r>
+    </w:p>
+    <w:p>
+      <w:pPr>
+        <w:pStyle w:val="Contributor"/>
+      </w:pPr>
+      <w:r>
+        <w:t>Dean Thompson, Australia and New Zealand Banking Group (ANZ Bank)</w:t>
+      </w:r>
+    </w:p>
+    <w:p>
+      <w:pPr>
+        <w:pStyle w:val="Contributor"/>
+      </w:pPr>
+      <w:r>
+        <w:t>Bret Jordan, Blue Coat Systems, Inc.</w:t>
+      </w:r>
+    </w:p>
+    <w:p>
+      <w:pPr>
+        <w:pStyle w:val="Contributor"/>
+      </w:pPr>
+      <w:r>
+        <w:t>Adnan Baykal, Center for Internet Security (CIS)</w:t>
+      </w:r>
+    </w:p>
+    <w:p>
+      <w:pPr>
+        <w:pStyle w:val="Contributor"/>
+      </w:pPr>
+      <w:r>
+        <w:t>Liron Schiff, Comilion (mobile) Ltd.</w:t>
+      </w:r>
+    </w:p>
+    <w:p>
+      <w:pPr>
+        <w:pStyle w:val="Contributor"/>
+      </w:pPr>
+      <w:r>
+        <w:t>Jane Ginn, Cyber Threat Intelligence Network, Inc. (CTIN)</w:t>
+      </w:r>
+    </w:p>
+    <w:p>
+      <w:pPr>
+        <w:pStyle w:val="Contributor"/>
+      </w:pPr>
+      <w:r>
+        <w:t>Richard Struse, DHS Office of Cybersecurity and Communications (CS&amp;C)</w:t>
+      </w:r>
+    </w:p>
+    <w:p>
+      <w:pPr>
+        <w:pStyle w:val="Contributor"/>
+      </w:pPr>
+      <w:r>
+        <w:t>Ryusuke Masuoka, Fujitsu Limited</w:t>
+      </w:r>
+    </w:p>
+    <w:p>
+      <w:pPr>
+        <w:pStyle w:val="Contributor"/>
+      </w:pPr>
+      <w:r>
+        <w:t>Eric Burger, Georgetown University</w:t>
+      </w:r>
+    </w:p>
+    <w:p>
+      <w:pPr>
+        <w:pStyle w:val="Contributor"/>
+      </w:pPr>
+      <w:r>
+        <w:t>Jason Keirstead, IBM</w:t>
+      </w:r>
+    </w:p>
+    <w:p>
+      <w:pPr>
+        <w:pStyle w:val="Contributor"/>
+      </w:pPr>
+      <w:r>
+        <w:t>Paul Martini, iboss, Inc.</w:t>
+      </w:r>
+    </w:p>
+    <w:p>
+      <w:pPr>
+        <w:pStyle w:val="Contributor"/>
+      </w:pPr>
+      <w:r>
+        <w:t>Jerome Athias, Individual</w:t>
+      </w:r>
+    </w:p>
+    <w:p>
+      <w:pPr>
+        <w:pStyle w:val="Contributor"/>
+      </w:pPr>
+      <w:r>
+        <w:t>Sanjiv Kalkar, Individual</w:t>
+      </w:r>
+    </w:p>
+    <w:p>
+      <w:pPr>
+        <w:pStyle w:val="Contributor"/>
+      </w:pPr>
+      <w:r>
+        <w:t>Terry MacDonald, Individual</w:t>
+      </w:r>
+    </w:p>
+    <w:p>
+      <w:pPr>
+        <w:pStyle w:val="Contributor"/>
+      </w:pPr>
+      <w:r>
+        <w:t>Alex Pinto, Individual</w:t>
+      </w:r>
+    </w:p>
+    <w:p>
+      <w:pPr>
+        <w:pStyle w:val="Contributor"/>
+      </w:pPr>
+      <w:r>
+        <w:t>Patrick Maroney, Integrated Networking Technologies, Inc.</w:t>
+      </w:r>
+    </w:p>
+    <w:p>
+      <w:pPr>
+        <w:pStyle w:val="Contributor"/>
+      </w:pPr>
+      <w:r>
+        <w:t>Wouter Bolsterlee, Intelworks BV</w:t>
+      </w:r>
+    </w:p>
+    <w:p>
+      <w:pPr>
+        <w:pStyle w:val="Contributor"/>
+      </w:pPr>
+      <w:r>
+        <w:t>Joep Gommers, Intelworks BV</w:t>
+      </w:r>
+    </w:p>
+    <w:p>
+      <w:pPr>
+        <w:pStyle w:val="Contributor"/>
+      </w:pPr>
+      <w:r>
+        <w:t>Sergey Polzunov, Intelworks BV</w:t>
+      </w:r>
+    </w:p>
+    <w:p>
+      <w:pPr>
+        <w:pStyle w:val="Contributor"/>
+      </w:pPr>
+      <w:r>
+        <w:t>Rutger Prins, Intelworks BV</w:t>
+      </w:r>
+    </w:p>
+    <w:p>
+      <w:pPr>
+        <w:pStyle w:val="Contributor"/>
+      </w:pPr>
+      <w:r>
+        <w:t>Andrei Sîrghi, Intelworks BV</w:t>
+      </w:r>
+    </w:p>
+    <w:p>
+      <w:pPr>
+        <w:pStyle w:val="Contributor"/>
+      </w:pPr>
+      <w:r>
+        <w:t>Jonathan Baker, MITRE Corporation</w:t>
+      </w:r>
+    </w:p>
+    <w:p>
+      <w:pPr>
+        <w:pStyle w:val="Contributor"/>
+      </w:pPr>
+      <w:r>
+        <w:t>Sean Barnum, MITRE Corporation</w:t>
+      </w:r>
+    </w:p>
+    <w:p>
+      <w:pPr>
+        <w:pStyle w:val="Contributor"/>
+      </w:pPr>
+      <w:r>
+        <w:t>Mark Davidson, MITRE Corporation</w:t>
+      </w:r>
+    </w:p>
+    <w:p>
+      <w:pPr>
+        <w:pStyle w:val="Contributor"/>
+      </w:pPr>
+      <w:r>
+        <w:t>Ivan Kirillov, MITRE Corporation</w:t>
+      </w:r>
+    </w:p>
+    <w:p>
+      <w:pPr>
+        <w:pStyle w:val="Contributor"/>
+      </w:pPr>
+      <w:r>
+        <w:t>John Wunder, MITRE Corporation</w:t>
+      </w:r>
+    </w:p>
+    <w:p>
+      <w:pPr>
+        <w:pStyle w:val="Contributor"/>
+      </w:pPr>
+      <w:r>
+        <w:t>Mike Boyle, National Security Agency</w:t>
+      </w:r>
+    </w:p>
+    <w:p>
+      <w:pPr>
+        <w:pStyle w:val="Contributor"/>
+      </w:pPr>
+      <w:r>
+        <w:t>Jessica Fitzgerald-McKay, National Security Agency</w:t>
+      </w:r>
+    </w:p>
+    <w:p>
+      <w:pPr>
+        <w:pStyle w:val="Contributor"/>
+      </w:pPr>
+      <w:r>
+        <w:t>Takahiro Kakumaru, NEC Corporation</w:t>
+      </w:r>
+    </w:p>
+    <w:p>
+      <w:pPr>
+        <w:pStyle w:val="Contributor"/>
+      </w:pPr>
+      <w:r>
+        <w:t>John-Mark Gurney, New Context Services, Inc.</w:t>
+      </w:r>
+    </w:p>
+    <w:p>
+      <w:pPr>
+        <w:pStyle w:val="Contributor"/>
+      </w:pPr>
+      <w:r>
+        <w:t>Christian Hunt, New Context Services, Inc.</w:t>
+      </w:r>
+    </w:p>
+    <w:p>
+      <w:pPr>
+        <w:pStyle w:val="Contributor"/>
+      </w:pPr>
+      <w:r>
+        <w:t>Andrew Storms, New Context Services, Inc.</w:t>
+      </w:r>
+    </w:p>
+    <w:p>
+      <w:pPr>
+        <w:pStyle w:val="Contributor"/>
+      </w:pPr>
+      <w:r>
+        <w:t>Igor Baikalov, Securonix</w:t>
+      </w:r>
+    </w:p>
+    <w:p>
+      <w:pPr>
+        <w:pStyle w:val="Contributor"/>
+      </w:pPr>
+      <w:r>
+        <w:t>Bernd Grobauer, Siemens AG</w:t>
+      </w:r>
+    </w:p>
+    <w:p>
+      <w:pPr>
+        <w:pStyle w:val="Contributor"/>
+      </w:pPr>
+      <w:r>
+        <w:t>John Anderson, Soltra</w:t>
+      </w:r>
+    </w:p>
+    <w:p>
+      <w:pPr>
+        <w:pStyle w:val="Contributor"/>
+      </w:pPr>
+      <w:r>
+        <w:t>Trey Darley, Soltra</w:t>
+      </w:r>
+    </w:p>
+    <w:p>
+      <w:pPr>
+        <w:pStyle w:val="Contributor"/>
+      </w:pPr>
+      <w:r>
+        <w:t>Paul Dion, Soltra</w:t>
+      </w:r>
+    </w:p>
+    <w:p>
+      <w:pPr>
+        <w:pStyle w:val="Contributor"/>
+      </w:pPr>
+      <w:r>
+        <w:t>Brandon Hanes, Soltra</w:t>
+      </w:r>
+    </w:p>
+    <w:p>
+      <w:pPr>
+        <w:pStyle w:val="Contributor"/>
+      </w:pPr>
+      <w:r>
+        <w:t>Ali Khan, Soltra</w:t>
+      </w:r>
+    </w:p>
+    <w:p>
+      <w:pPr>
+        <w:pStyle w:val="Contributor"/>
+      </w:pPr>
+    </w:p>
+    <w:p>
+      <w:pPr>
+        <w:pStyle w:val="Contributor"/>
+      </w:pPr>
+      <w:r>
+        <w:t>The authors would also like to thank the larger CybOX Community for its input and help in reviewing this document.</w:t>
+      </w:r>
+    </w:p>
+    <w:p/>
+    <w:p>
+      <w:pPr>
+        <w:pStyle w:val="AppendixHeading1"/>
+      </w:pPr>
+      <w:bookmarkStart w:id="80" w:name="_Toc85472898"/>
+      <w:bookmarkStart w:id="81" w:name="_Toc287332014"/>
+      <w:bookmarkStart w:id="82" w:name="_Toc409437269"/>
+      <w:bookmarkStart w:id="83" w:name="_Toc440020814"/>
+      <w:r>
+        <w:lastRenderedPageBreak/>
+        <w:t>Revision History</w:t>
+      </w:r>
       <w:bookmarkEnd w:id="80"/>
       <w:bookmarkEnd w:id="81"/>
-    </w:p>
-    <w:p>
-      <w:pPr>
-        <w:spacing w:after="240"/>
-      </w:pPr>
-      <w:r>
-        <w:t>The following individuals have participated in the creation of this specification and are gratefully acknowledged:</w:t>
-      </w:r>
-    </w:p>
-    <w:p>
-      <w:pPr>
-        <w:pStyle w:val="Titlepageinfo"/>
-      </w:pPr>
-      <w:r>
-        <w:t>Participants:</w:t>
-      </w:r>
-      <w:r>
-        <w:fldChar w:fldCharType="begin"/>
-      </w:r>
-      <w:r>
-        <w:instrText xml:space="preserve"> MACROBUTTON  </w:instrText>
-      </w:r>
-      <w:r>
-        <w:fldChar w:fldCharType="end"/>
-      </w:r>
-    </w:p>
-    <w:p>
-      <w:pPr>
-        <w:pStyle w:val="Contributor"/>
-      </w:pPr>
-      <w:r>
-        <w:t>Dean Thompson, Australia and New Zealand Banking Group (ANZ Bank)</w:t>
-      </w:r>
-    </w:p>
-    <w:p>
-      <w:pPr>
-        <w:pStyle w:val="Contributor"/>
-      </w:pPr>
-      <w:r>
-        <w:t>Bret Jordan, Blue Coat Systems, Inc.</w:t>
-      </w:r>
-    </w:p>
-    <w:p>
-      <w:pPr>
-        <w:pStyle w:val="Contributor"/>
-      </w:pPr>
-      <w:r>
-        <w:t>Adnan Baykal, Center for Internet Security (CIS)</w:t>
-      </w:r>
-    </w:p>
-    <w:p>
-      <w:pPr>
-        <w:pStyle w:val="Contributor"/>
-      </w:pPr>
-      <w:r>
-        <w:t>Liron Schiff, Comilion (mobile) Ltd.</w:t>
-      </w:r>
-    </w:p>
-    <w:p>
-      <w:pPr>
-        <w:pStyle w:val="Contributor"/>
-      </w:pPr>
-      <w:r>
-        <w:t>Jane Ginn, Cyber Threat Intelligence Network, Inc. (CTIN)</w:t>
-      </w:r>
-    </w:p>
-    <w:p>
-      <w:pPr>
-        <w:pStyle w:val="Contributor"/>
-      </w:pPr>
-      <w:r>
-        <w:t>Richard Struse, DHS Office of Cybersecurity and Communications (CS&amp;C)</w:t>
-      </w:r>
-    </w:p>
-    <w:p>
-      <w:pPr>
-        <w:pStyle w:val="Contributor"/>
-      </w:pPr>
-      <w:r>
-        <w:t>Ryusuke Masuoka, Fujitsu Limited</w:t>
-      </w:r>
-    </w:p>
-    <w:p>
-      <w:pPr>
-        <w:pStyle w:val="Contributor"/>
-      </w:pPr>
-      <w:r>
-        <w:t>Eric Burger, Georgetown University</w:t>
-      </w:r>
-    </w:p>
-    <w:p>
-      <w:pPr>
-        <w:pStyle w:val="Contributor"/>
-      </w:pPr>
-      <w:r>
-        <w:t>Jason Keirstead, IBM</w:t>
-      </w:r>
-    </w:p>
-    <w:p>
-      <w:pPr>
-        <w:pStyle w:val="Contributor"/>
-      </w:pPr>
-      <w:r>
-        <w:t>Paul Martini, iboss, Inc.</w:t>
-      </w:r>
-    </w:p>
-    <w:p>
-      <w:pPr>
-        <w:pStyle w:val="Contributor"/>
-      </w:pPr>
-      <w:r>
-        <w:t>Jerome Athias, Individual</w:t>
-      </w:r>
-    </w:p>
-    <w:p>
-      <w:pPr>
-        <w:pStyle w:val="Contributor"/>
-      </w:pPr>
-      <w:r>
-        <w:t>Sanjiv Kalkar, Individual</w:t>
-      </w:r>
-    </w:p>
-    <w:p>
-      <w:pPr>
-        <w:pStyle w:val="Contributor"/>
-      </w:pPr>
-      <w:r>
-        <w:t>Terry MacDonald, Individual</w:t>
-      </w:r>
-    </w:p>
-    <w:p>
-      <w:pPr>
-        <w:pStyle w:val="Contributor"/>
-      </w:pPr>
-      <w:r>
-        <w:t>Alex Pinto, Individual</w:t>
-      </w:r>
-    </w:p>
-    <w:p>
-      <w:pPr>
-        <w:pStyle w:val="Contributor"/>
-      </w:pPr>
-      <w:r>
-        <w:t>Patrick Maroney, Integrated Networking Technologies, Inc.</w:t>
-      </w:r>
-    </w:p>
-    <w:p>
-      <w:pPr>
-        <w:pStyle w:val="Contributor"/>
-      </w:pPr>
-      <w:r>
-        <w:t>Wouter Bolsterlee, Intelworks BV</w:t>
-      </w:r>
-    </w:p>
-    <w:p>
-      <w:pPr>
-        <w:pStyle w:val="Contributor"/>
-      </w:pPr>
-      <w:r>
-        <w:t>Joep Gommers, Intelworks BV</w:t>
-      </w:r>
-    </w:p>
-    <w:p>
-      <w:pPr>
-        <w:pStyle w:val="Contributor"/>
-      </w:pPr>
-      <w:r>
-        <w:t>Sergey Polzunov, Intelworks BV</w:t>
-      </w:r>
-    </w:p>
-    <w:p>
-      <w:pPr>
-        <w:pStyle w:val="Contributor"/>
-      </w:pPr>
-      <w:r>
-        <w:t>Rutger Prins, Intelworks BV</w:t>
-      </w:r>
-    </w:p>
-    <w:p>
-      <w:pPr>
-        <w:pStyle w:val="Contributor"/>
-      </w:pPr>
-      <w:r>
-        <w:t>Andrei Sîrghi, Intelworks BV</w:t>
-      </w:r>
-    </w:p>
-    <w:p>
-      <w:pPr>
-        <w:pStyle w:val="Contributor"/>
-      </w:pPr>
-      <w:r>
-        <w:t>Jonathan Baker, MITRE Corporation</w:t>
-      </w:r>
-    </w:p>
-    <w:p>
-      <w:pPr>
-        <w:pStyle w:val="Contributor"/>
-      </w:pPr>
-      <w:r>
-        <w:t>Sean Barnum, MITRE Corporation</w:t>
-      </w:r>
-    </w:p>
-    <w:p>
-      <w:pPr>
-        <w:pStyle w:val="Contributor"/>
-      </w:pPr>
-      <w:r>
-        <w:t>Mark Davidson, MITRE Corporation</w:t>
-      </w:r>
-    </w:p>
-    <w:p>
-      <w:pPr>
-        <w:pStyle w:val="Contributor"/>
-      </w:pPr>
-      <w:r>
-        <w:t>Ivan Kirillov, MITRE Corporation</w:t>
-      </w:r>
-    </w:p>
-    <w:p>
-      <w:pPr>
-        <w:pStyle w:val="Contributor"/>
-      </w:pPr>
-      <w:r>
-        <w:t>John Wunder, MITRE Corporation</w:t>
-      </w:r>
-    </w:p>
-    <w:p>
-      <w:pPr>
-        <w:pStyle w:val="Contributor"/>
-      </w:pPr>
-      <w:r>
-        <w:t>Mike Boyle, National Security Agency</w:t>
-      </w:r>
-    </w:p>
-    <w:p>
-      <w:pPr>
-        <w:pStyle w:val="Contributor"/>
-      </w:pPr>
-      <w:r>
-        <w:t>Jessica Fitzgerald-McKay, National Security Agency</w:t>
-      </w:r>
-    </w:p>
-    <w:p>
-      <w:pPr>
-        <w:pStyle w:val="Contributor"/>
-      </w:pPr>
-      <w:r>
-        <w:t>Takahiro Kakumaru, NEC Corporation</w:t>
-      </w:r>
-    </w:p>
-    <w:p>
-      <w:pPr>
-        <w:pStyle w:val="Contributor"/>
-      </w:pPr>
-      <w:r>
-        <w:t>John-Mark Gurney, New Context Services, Inc.</w:t>
-      </w:r>
-    </w:p>
-    <w:p>
-      <w:pPr>
-        <w:pStyle w:val="Contributor"/>
-      </w:pPr>
-      <w:r>
-        <w:t>Christian Hunt, New Context Services, Inc.</w:t>
-      </w:r>
-    </w:p>
-    <w:p>
-      <w:pPr>
-        <w:pStyle w:val="Contributor"/>
-      </w:pPr>
-      <w:r>
-        <w:t>Andrew Storms, New Context Services, Inc.</w:t>
-      </w:r>
-    </w:p>
-    <w:p>
-      <w:pPr>
-        <w:pStyle w:val="Contributor"/>
-      </w:pPr>
-      <w:r>
-        <w:t>Igor Baikalov, Securonix</w:t>
-      </w:r>
-    </w:p>
-    <w:p>
-      <w:pPr>
-        <w:pStyle w:val="Contributor"/>
-      </w:pPr>
-      <w:r>
-        <w:t>Bernd Grobauer, Siemens AG</w:t>
-      </w:r>
-    </w:p>
-    <w:p>
-      <w:pPr>
-        <w:pStyle w:val="Contributor"/>
-      </w:pPr>
-      <w:r>
-        <w:t>John Anderson, Soltra</w:t>
-      </w:r>
-    </w:p>
-    <w:p>
-      <w:pPr>
-        <w:pStyle w:val="Contributor"/>
-      </w:pPr>
-      <w:r>
-        <w:t>Trey Darley, Soltra</w:t>
-      </w:r>
-    </w:p>
-    <w:p>
-      <w:pPr>
-        <w:pStyle w:val="Contributor"/>
-      </w:pPr>
-      <w:r>
-        <w:t>Paul Dion, Soltra</w:t>
-      </w:r>
-    </w:p>
-    <w:p>
-      <w:pPr>
-        <w:pStyle w:val="Contributor"/>
-      </w:pPr>
-      <w:r>
-        <w:t>Brandon Hanes, Soltra</w:t>
-      </w:r>
-    </w:p>
-    <w:p>
-      <w:pPr>
-        <w:pStyle w:val="Contributor"/>
-      </w:pPr>
-      <w:r>
-        <w:t>Ali Khan, Soltra</w:t>
-      </w:r>
-    </w:p>
-    <w:p>
-      <w:pPr>
-        <w:pStyle w:val="Contributor"/>
-      </w:pPr>
-    </w:p>
-    <w:p>
-      <w:pPr>
-        <w:pStyle w:val="Contributor"/>
-      </w:pPr>
-      <w:r>
-        <w:t>The authors would also like to thank the larger CybOX Community for its input and help in reviewing this document.</w:t>
-      </w:r>
-    </w:p>
-    <w:p/>
-    <w:p>
-      <w:pPr>
-        <w:pStyle w:val="AppendixHeading1"/>
-      </w:pPr>
-      <w:bookmarkStart w:id="82" w:name="_Toc85472898"/>
-      <w:bookmarkStart w:id="83" w:name="_Toc287332014"/>
-      <w:bookmarkStart w:id="84" w:name="_Toc409437269"/>
-      <w:bookmarkStart w:id="85" w:name="_Toc437351483"/>
-      <w:r>
-        <w:lastRenderedPageBreak/>
-        <w:t>Revision History</w:t>
-      </w:r>
       <w:bookmarkEnd w:id="82"/>
       <w:bookmarkEnd w:id="83"/>
-      <w:bookmarkEnd w:id="84"/>
-      <w:bookmarkEnd w:id="85"/>
     </w:p>
     <w:tbl>
       <w:tblPr>
@@ -16860,7 +16899,10 @@
           </w:tcPr>
           <w:p>
             <w:r>
-              <w:t>08 December 2015</w:t>
+              <w:t>15</w:t>
+            </w:r>
+            <w:r>
+              <w:t xml:space="preserve"> December 2015</w:t>
             </w:r>
           </w:p>
         </w:tc>
@@ -16915,46 +16957,12 @@
       </w:r>
     </w:p>
   </w:comment>
-  <w:comment w:id="67" w:author="Rothenberg, David B." w:date="2016-01-07T13:41:00Z" w:initials="RDB">
-    <w:p>
-      <w:pPr>
-        <w:pStyle w:val="CommentText"/>
-      </w:pPr>
-      <w:r>
-        <w:rPr>
-          <w:rStyle w:val="CommentReference"/>
-        </w:rPr>
-        <w:annotationRef/>
-      </w:r>
-      <w:r>
-        <w:t>XMLism</w:t>
-      </w:r>
-    </w:p>
-  </w:comment>
-  <w:comment w:id="69" w:author="Rothenberg, David B." w:date="2016-01-07T13:41:00Z" w:initials="RDB">
-    <w:p>
-      <w:pPr>
-        <w:pStyle w:val="CommentText"/>
-      </w:pPr>
-      <w:r>
-        <w:rPr>
-          <w:rStyle w:val="CommentReference"/>
-        </w:rPr>
-        <w:annotationRef/>
-      </w:r>
-      <w:r>
-        <w:t>XMLism</w:t>
-      </w:r>
-    </w:p>
-  </w:comment>
 </w:comments>
 </file>
 
 <file path=word/commentsExtended.xml><?xml version="1.0" encoding="utf-8"?>
 <w15:commentsEx xmlns:wpc="http://schemas.microsoft.com/office/word/2010/wordprocessingCanvas" xmlns:mc="http://schemas.openxmlformats.org/markup-compatibility/2006" xmlns:o="urn:schemas-microsoft-com:office:office" xmlns:r="http://schemas.openxmlformats.org/officeDocument/2006/relationships" xmlns:m="http://schemas.openxmlformats.org/officeDocument/2006/math" xmlns:v="urn:schemas-microsoft-com:vml" xmlns:wp14="http://schemas.microsoft.com/office/word/2010/wordprocessingDrawing" xmlns:wp="http://schemas.openxmlformats.org/drawingml/2006/wordprocessingDrawing" xmlns:w10="urn:schemas-microsoft-com:office:word" xmlns:w="http://schemas.openxmlformats.org/wordprocessingml/2006/main" xmlns:w14="http://schemas.microsoft.com/office/word/2010/wordml" xmlns:w15="http://schemas.microsoft.com/office/word/2012/wordml" xmlns:wpg="http://schemas.microsoft.com/office/word/2010/wordprocessingGroup" xmlns:wpi="http://schemas.microsoft.com/office/word/2010/wordprocessingInk" xmlns:wne="http://schemas.microsoft.com/office/word/2006/wordml" xmlns:wps="http://schemas.microsoft.com/office/word/2010/wordprocessingShape" mc:Ignorable="w14 w15 wp14">
   <w15:commentEx w15:paraId="3AE156CD" w15:done="0"/>
-  <w15:commentEx w15:paraId="731AE91B" w15:done="0"/>
-  <w15:commentEx w15:paraId="53071A7F" w15:done="0"/>
 </w15:commentsEx>
 </file>
 
@@ -17021,8 +17029,17 @@
         <w:color w:val="auto"/>
         <w:sz w:val="16"/>
         <w:szCs w:val="16"/>
+        <w:lang w:val="en-US"/>
       </w:rPr>
-      <w:t>08 December 2015</w:t>
+      <w:t>15</w:t>
+    </w:r>
+    <w:r>
+      <w:rPr>
+        <w:color w:val="auto"/>
+        <w:sz w:val="16"/>
+        <w:szCs w:val="16"/>
+      </w:rPr>
+      <w:t xml:space="preserve"> December 2015</w:t>
     </w:r>
   </w:p>
   <w:p>
@@ -17137,7 +17154,7 @@
         <w:sz w:val="16"/>
         <w:szCs w:val="16"/>
       </w:rPr>
-      <w:t>5</w:t>
+      <w:t>10</w:t>
     </w:r>
     <w:r>
       <w:rPr>
@@ -17244,8 +17261,17 @@
         <w:color w:val="auto"/>
         <w:sz w:val="16"/>
         <w:szCs w:val="16"/>
+        <w:lang w:val="en-US"/>
       </w:rPr>
-      <w:t>08 December 2015</w:t>
+      <w:t>15</w:t>
+    </w:r>
+    <w:r>
+      <w:rPr>
+        <w:color w:val="auto"/>
+        <w:sz w:val="16"/>
+        <w:szCs w:val="16"/>
+      </w:rPr>
+      <w:t xml:space="preserve"> December 2015</w:t>
     </w:r>
   </w:p>
   <w:p>
@@ -19885,7 +19911,7 @@
 </file>
 
 <file path=customXml/itemProps1.xml><?xml version="1.0" encoding="utf-8"?>
-<ds:datastoreItem xmlns:ds="http://schemas.openxmlformats.org/officeDocument/2006/customXml" ds:itemID="{1497714F-1333-4665-BEBD-48988200F2F7}">
+<ds:datastoreItem xmlns:ds="http://schemas.openxmlformats.org/officeDocument/2006/customXml" ds:itemID="{E3C5BC16-5E87-4E8E-AF1A-72846B06688F}">
   <ds:schemaRefs>
     <ds:schemaRef ds:uri="http://schemas.openxmlformats.org/officeDocument/2006/bibliography"/>
   </ds:schemaRefs>

</xml_diff>

<commit_message>
finishing touches on network drafts
</commit_message>
<xml_diff>
--- a/documents/DRAFT-cybox-v2.1.1-wd01-part36-network-connection-object.docx
+++ b/documents/DRAFT-cybox-v2.1.1-wd01-part36-network-connection-object.docx
@@ -4076,8 +4076,6 @@
         <w:t>Table of Contents</w:t>
       </w:r>
     </w:p>
-    <w:bookmarkStart w:id="4" w:name="_GoBack"/>
-    <w:bookmarkEnd w:id="4"/>
     <w:p>
       <w:pPr>
         <w:pStyle w:val="TOC1"/>
@@ -6410,15 +6408,15 @@
       <w:pPr>
         <w:pStyle w:val="Heading1"/>
       </w:pPr>
-      <w:bookmarkStart w:id="5" w:name="_Toc424631595"/>
-      <w:bookmarkStart w:id="6" w:name="_Toc440020789"/>
+      <w:bookmarkStart w:id="4" w:name="_Toc424631595"/>
+      <w:bookmarkStart w:id="5" w:name="_Toc440020789"/>
       <w:bookmarkEnd w:id="0"/>
       <w:r>
         <w:lastRenderedPageBreak/>
         <w:t>Introduction</w:t>
       </w:r>
+      <w:bookmarkEnd w:id="4"/>
       <w:bookmarkEnd w:id="5"/>
-      <w:bookmarkEnd w:id="6"/>
     </w:p>
     <w:p>
       <w:pPr>
@@ -6467,7 +6465,7 @@
       <w:r>
         <w:t xml:space="preserve">This document serves as the specification for the CybOX Network Connection Object Version 2.1.1 data model, which is one </w:t>
       </w:r>
-      <w:bookmarkStart w:id="7" w:name="_Toc401131317"/>
+      <w:bookmarkStart w:id="6" w:name="_Toc401131317"/>
       <w:r>
         <w:t>of eighty-eight CybOX Object data models.</w:t>
       </w:r>
@@ -6687,7 +6685,7 @@
       <w:r>
         <w:t xml:space="preserve">. </w:t>
       </w:r>
-      <w:bookmarkEnd w:id="7"/>
+      <w:bookmarkEnd w:id="6"/>
       <w:r>
         <w:t xml:space="preserve">In Section </w:t>
       </w:r>
@@ -6740,23 +6738,7 @@
         <w:fldChar w:fldCharType="end"/>
       </w:r>
       <w:r>
-        <w:t xml:space="preserve">, we give background information necessary </w:t>
-      </w:r>
-      <w:proofErr w:type="gramStart"/>
-      <w:r>
-        <w:t>to fully understand</w:t>
-      </w:r>
-      <w:proofErr w:type="gramEnd"/>
-      <w:r>
-        <w:t xml:space="preserve"> the Network Connection Object data model. We present the Network Connection Object </w:t>
-      </w:r>
-      <w:proofErr w:type="gramStart"/>
-      <w:r>
-        <w:t>data model specification details</w:t>
-      </w:r>
-      <w:proofErr w:type="gramEnd"/>
-      <w:r>
-        <w:t xml:space="preserve"> in Section </w:t>
+        <w:t xml:space="preserve">, we give background information necessary to fully understand the Network Connection Object data model. We present the Network Connection Object data model specification details in Section </w:t>
       </w:r>
       <w:r>
         <w:rPr>
@@ -6892,11 +6874,11 @@
       <w:pPr>
         <w:pStyle w:val="Heading2"/>
       </w:pPr>
-      <w:bookmarkStart w:id="8" w:name="_Toc412205405"/>
-      <w:bookmarkStart w:id="9" w:name="_Ref412300941"/>
-      <w:bookmarkStart w:id="10" w:name="_Ref412622367"/>
-      <w:bookmarkStart w:id="11" w:name="_Toc424631596"/>
-      <w:bookmarkStart w:id="12" w:name="_Toc440020790"/>
+      <w:bookmarkStart w:id="7" w:name="_Toc412205405"/>
+      <w:bookmarkStart w:id="8" w:name="_Ref412300941"/>
+      <w:bookmarkStart w:id="9" w:name="_Ref412622367"/>
+      <w:bookmarkStart w:id="10" w:name="_Toc424631596"/>
+      <w:bookmarkStart w:id="11" w:name="_Toc440020790"/>
       <w:r>
         <w:t>CybOX</w:t>
       </w:r>
@@ -6909,11 +6891,11 @@
       <w:r>
         <w:t xml:space="preserve"> Specification Documents</w:t>
       </w:r>
+      <w:bookmarkEnd w:id="7"/>
       <w:bookmarkEnd w:id="8"/>
       <w:bookmarkEnd w:id="9"/>
       <w:bookmarkEnd w:id="10"/>
       <w:bookmarkEnd w:id="11"/>
-      <w:bookmarkEnd w:id="12"/>
     </w:p>
     <w:p>
       <w:pPr>
@@ -7027,15 +7009,15 @@
         <w:spacing w:before="360" w:after="60"/>
         <w:ind w:left="540" w:hanging="540"/>
       </w:pPr>
-      <w:bookmarkStart w:id="13" w:name="_Ref394437867"/>
-      <w:bookmarkStart w:id="14" w:name="_Toc426119868"/>
-      <w:bookmarkStart w:id="15" w:name="_Toc440020791"/>
+      <w:bookmarkStart w:id="12" w:name="_Ref394437867"/>
+      <w:bookmarkStart w:id="13" w:name="_Toc426119868"/>
+      <w:bookmarkStart w:id="14" w:name="_Toc440020791"/>
       <w:r>
         <w:t>Document Conventions</w:t>
       </w:r>
+      <w:bookmarkEnd w:id="12"/>
       <w:bookmarkEnd w:id="13"/>
       <w:bookmarkEnd w:id="14"/>
-      <w:bookmarkEnd w:id="15"/>
     </w:p>
     <w:p>
       <w:r>
@@ -7050,17 +7032,17 @@
         </w:tabs>
         <w:spacing w:before="360" w:after="60"/>
       </w:pPr>
-      <w:bookmarkStart w:id="16" w:name="_Toc389570603"/>
-      <w:bookmarkStart w:id="17" w:name="_Toc389581073"/>
-      <w:bookmarkStart w:id="18" w:name="_Toc426119870"/>
-      <w:bookmarkStart w:id="19" w:name="_Toc440020792"/>
+      <w:bookmarkStart w:id="15" w:name="_Toc389570603"/>
+      <w:bookmarkStart w:id="16" w:name="_Toc389581073"/>
+      <w:bookmarkStart w:id="17" w:name="_Toc426119870"/>
+      <w:bookmarkStart w:id="18" w:name="_Toc440020792"/>
       <w:r>
         <w:t>Fonts</w:t>
       </w:r>
+      <w:bookmarkEnd w:id="15"/>
       <w:bookmarkEnd w:id="16"/>
       <w:bookmarkEnd w:id="17"/>
       <w:bookmarkEnd w:id="18"/>
-      <w:bookmarkEnd w:id="19"/>
     </w:p>
     <w:p>
       <w:pPr>
@@ -7444,22 +7426,22 @@
       <w:pPr>
         <w:pStyle w:val="Heading3"/>
       </w:pPr>
-      <w:bookmarkStart w:id="20" w:name="_Ref394486021"/>
-      <w:bookmarkStart w:id="21" w:name="_Toc426119871"/>
-      <w:bookmarkStart w:id="22" w:name="_Toc440020793"/>
+      <w:bookmarkStart w:id="19" w:name="_Ref394486021"/>
+      <w:bookmarkStart w:id="20" w:name="_Toc426119871"/>
+      <w:bookmarkStart w:id="21" w:name="_Toc440020793"/>
       <w:r>
         <w:t>UML Package References</w:t>
       </w:r>
+      <w:bookmarkEnd w:id="19"/>
       <w:bookmarkEnd w:id="20"/>
       <w:bookmarkEnd w:id="21"/>
-      <w:bookmarkEnd w:id="22"/>
     </w:p>
     <w:p>
       <w:pPr>
         <w:spacing w:before="80" w:after="240"/>
       </w:pPr>
-      <w:bookmarkStart w:id="23" w:name="_Toc389570605"/>
-      <w:bookmarkStart w:id="24" w:name="_Toc389581075"/>
+      <w:bookmarkStart w:id="22" w:name="_Toc389570605"/>
+      <w:bookmarkStart w:id="23" w:name="_Toc389581075"/>
       <w:r>
         <w:t xml:space="preserve">Each CybOX data model is captured in a different UML package (e.g., Core package) where the packages together compose the full CybOX UML model.  To refer to a particular class of a specific package, we use the format </w:t>
       </w:r>
@@ -7572,76 +7554,76 @@
       <w:pPr>
         <w:pStyle w:val="Heading3"/>
       </w:pPr>
-      <w:bookmarkStart w:id="25" w:name="_Toc426119872"/>
-      <w:bookmarkStart w:id="26" w:name="_Toc440020794"/>
+      <w:bookmarkStart w:id="24" w:name="_Toc426119872"/>
+      <w:bookmarkStart w:id="25" w:name="_Toc440020794"/>
       <w:r>
         <w:t>UML Diagrams</w:t>
       </w:r>
+      <w:bookmarkEnd w:id="22"/>
       <w:bookmarkEnd w:id="23"/>
       <w:bookmarkEnd w:id="24"/>
       <w:bookmarkEnd w:id="25"/>
+    </w:p>
+    <w:p>
+      <w:pPr>
+        <w:spacing w:before="80" w:after="240"/>
+      </w:pPr>
+      <w:bookmarkStart w:id="26" w:name="_Toc398719452"/>
+      <w:bookmarkStart w:id="27" w:name="_Toc389570606"/>
+      <w:bookmarkStart w:id="28" w:name="_Toc389581076"/>
+      <w:bookmarkStart w:id="29" w:name="_Ref394436861"/>
+      <w:r>
+        <w:t xml:space="preserve">This specification makes use of UML diagrams to visually depict relationships between CybOX Language constructs. Note that the diagrams have been extracted directly from the full UML model for CybOX; they have not been constructed purely for inclusion in the specification documents.  Typically, diagrams are included for the primary class of a data model, and for any other class where the visualization of its relationships between other classes would be useful.  This implies that there will be very few diagrams for classes whose only properties are either a data type or a class from the CybOX Common data model.  </w:t>
+      </w:r>
+      <w:r>
+        <w:t>Other diagrams that are included correspond to classes that specialize a superclass and abstract or generalized classes that are extended by one or more subclasses</w:t>
+      </w:r>
+      <w:r>
+        <w:t>.</w:t>
+      </w:r>
+    </w:p>
+    <w:p>
+      <w:pPr>
+        <w:spacing w:before="80" w:after="240"/>
+      </w:pPr>
+      <w:r>
+        <w:t>In UML diagrams, classes are often presented with their attributes elided, to avoid clutter.  The fully described class can usually be found in a related diagram.  A class presented with an empty section at the bottom of the icon indicates that there are no attributes other than those that are visualized using associations.</w:t>
+      </w:r>
+    </w:p>
+    <w:p>
+      <w:pPr>
+        <w:pStyle w:val="Heading4"/>
+      </w:pPr>
+      <w:bookmarkStart w:id="30" w:name="_Toc426119873"/>
+      <w:bookmarkStart w:id="31" w:name="_Toc440020795"/>
+      <w:r>
+        <w:t>Class Properties</w:t>
+      </w:r>
       <w:bookmarkEnd w:id="26"/>
+      <w:bookmarkEnd w:id="30"/>
+      <w:bookmarkEnd w:id="31"/>
     </w:p>
     <w:p>
       <w:pPr>
         <w:spacing w:before="80" w:after="240"/>
       </w:pPr>
-      <w:bookmarkStart w:id="27" w:name="_Toc398719452"/>
-      <w:bookmarkStart w:id="28" w:name="_Toc389570606"/>
-      <w:bookmarkStart w:id="29" w:name="_Toc389581076"/>
-      <w:bookmarkStart w:id="30" w:name="_Ref394436861"/>
-      <w:r>
-        <w:t xml:space="preserve">This specification makes use of UML diagrams to visually depict relationships between CybOX Language constructs. Note that the diagrams have been extracted directly from the full UML model for CybOX; they have not been constructed purely for inclusion in the specification documents.  Typically, diagrams are included for the primary class of a data model, and for any other class where the visualization of its relationships between other classes would be useful.  This implies that there will be very few diagrams for classes whose only properties are either a data type or a class from the CybOX Common data model.  </w:t>
-      </w:r>
-      <w:r>
-        <w:t>Other diagrams that are included correspond to classes that specialize a superclass and abstract or generalized classes that are extended by one or more subclasses</w:t>
-      </w:r>
-      <w:r>
-        <w:t>.</w:t>
-      </w:r>
-    </w:p>
-    <w:p>
-      <w:pPr>
-        <w:spacing w:before="80" w:after="240"/>
-      </w:pPr>
-      <w:r>
-        <w:t>In UML diagrams, classes are often presented with their attributes elided, to avoid clutter.  The fully described class can usually be found in a related diagram.  A class presented with an empty section at the bottom of the icon indicates that there are no attributes other than those that are visualized using associations.</w:t>
+      <w:r>
+        <w:t xml:space="preserve">Generally, a class property can be shown in a UML diagram as either an attribute or an association (i.e., the distinction between attributes and associations is somewhat subjective).  In order to make the size of UML diagrams in the specifications manageable, we have chosen to capture most properties as attributes and to capture only higher level properties as associations, especially in the main top-level component diagrams.  In particular, we will always capture properties of UML data types as attributes.  </w:t>
       </w:r>
     </w:p>
     <w:p>
       <w:pPr>
         <w:pStyle w:val="Heading4"/>
       </w:pPr>
-      <w:bookmarkStart w:id="31" w:name="_Toc426119873"/>
-      <w:bookmarkStart w:id="32" w:name="_Toc440020795"/>
-      <w:r>
-        <w:t>Class Properties</w:t>
-      </w:r>
-      <w:bookmarkEnd w:id="27"/>
-      <w:bookmarkEnd w:id="31"/>
+      <w:bookmarkStart w:id="32" w:name="_Toc398719453"/>
+      <w:bookmarkStart w:id="33" w:name="_Toc426119874"/>
+      <w:bookmarkStart w:id="34" w:name="_Toc440020796"/>
+      <w:r>
+        <w:t>Diagram Icons and Arrow Types</w:t>
+      </w:r>
       <w:bookmarkEnd w:id="32"/>
-    </w:p>
-    <w:p>
-      <w:pPr>
-        <w:spacing w:before="80" w:after="240"/>
-      </w:pPr>
-      <w:r>
-        <w:t xml:space="preserve">Generally, a class property can be shown in a UML diagram as either an attribute or an association (i.e., the distinction between attributes and associations is somewhat subjective).  In order to make the size of UML diagrams in the specifications manageable, we have chosen to capture most properties as attributes and to capture only higher level properties as associations, especially in the main top-level component diagrams.  In particular, we will always capture properties of UML data types as attributes.  </w:t>
-      </w:r>
-    </w:p>
-    <w:p>
-      <w:pPr>
-        <w:pStyle w:val="Heading4"/>
-      </w:pPr>
-      <w:bookmarkStart w:id="33" w:name="_Toc398719453"/>
-      <w:bookmarkStart w:id="34" w:name="_Toc426119874"/>
-      <w:bookmarkStart w:id="35" w:name="_Toc440020796"/>
-      <w:r>
-        <w:t>Diagram Icons and Arrow Types</w:t>
-      </w:r>
       <w:bookmarkEnd w:id="33"/>
       <w:bookmarkEnd w:id="34"/>
-      <w:bookmarkEnd w:id="35"/>
     </w:p>
     <w:p>
       <w:pPr>
@@ -7730,57 +7712,31 @@
         <w:spacing w:after="120"/>
         <w:jc w:val="center"/>
       </w:pPr>
-      <w:bookmarkStart w:id="36" w:name="_Ref397637630"/>
-      <w:bookmarkStart w:id="37" w:name="_Toc426119876"/>
+      <w:bookmarkStart w:id="35" w:name="_Ref397637630"/>
+      <w:bookmarkStart w:id="36" w:name="_Toc426119876"/>
       <w:r>
         <w:t xml:space="preserve">Table </w:t>
       </w:r>
-      <w:r>
-        <w:fldChar w:fldCharType="begin"/>
-      </w:r>
-      <w:r>
-        <w:instrText xml:space="preserve"> STYLEREF 1 \s </w:instrText>
-      </w:r>
-      <w:r>
-        <w:fldChar w:fldCharType="separate"/>
-      </w:r>
-      <w:r>
-        <w:rPr>
-          <w:noProof/>
-        </w:rPr>
-        <w:t>1</w:t>
-      </w:r>
-      <w:r>
-        <w:rPr>
-          <w:noProof/>
-        </w:rPr>
-        <w:fldChar w:fldCharType="end"/>
-      </w:r>
+      <w:fldSimple w:instr=" STYLEREF 1 \s ">
+        <w:r>
+          <w:rPr>
+            <w:noProof/>
+          </w:rPr>
+          <w:t>1</w:t>
+        </w:r>
+      </w:fldSimple>
       <w:r>
         <w:noBreakHyphen/>
       </w:r>
-      <w:r>
-        <w:fldChar w:fldCharType="begin"/>
-      </w:r>
-      <w:r>
-        <w:instrText xml:space="preserve"> SEQ Table \* ARABIC \s 1 </w:instrText>
-      </w:r>
-      <w:r>
-        <w:fldChar w:fldCharType="separate"/>
-      </w:r>
-      <w:r>
-        <w:rPr>
-          <w:noProof/>
-        </w:rPr>
-        <w:t>1</w:t>
-      </w:r>
-      <w:r>
-        <w:rPr>
-          <w:noProof/>
-        </w:rPr>
-        <w:fldChar w:fldCharType="end"/>
-      </w:r>
-      <w:bookmarkEnd w:id="36"/>
+      <w:fldSimple w:instr=" SEQ Table \* ARABIC \s 1 ">
+        <w:r>
+          <w:rPr>
+            <w:noProof/>
+          </w:rPr>
+          <w:t>1</w:t>
+        </w:r>
+      </w:fldSimple>
+      <w:bookmarkEnd w:id="35"/>
       <w:r>
         <w:t>.  UML diagram icons</w:t>
       </w:r>
@@ -8064,7 +8020,7 @@
                 <v:shape id="_x0000_i1025" type="#_x0000_t75" style="width:24pt;height:21pt" o:ole="">
                   <v:imagedata r:id="rId26" o:title=""/>
                 </v:shape>
-                <o:OLEObject Type="Embed" ProgID="PBrush" ShapeID="_x0000_i1025" DrawAspect="Content" ObjectID="_1513762694" r:id="rId27"/>
+                <o:OLEObject Type="Embed" ProgID="PBrush" ShapeID="_x0000_i1025" DrawAspect="Content" ObjectID="_1514284821" r:id="rId27"/>
               </w:object>
             </w:r>
           </w:p>
@@ -8260,7 +8216,7 @@
                 <v:shape id="_x0000_i1026" type="#_x0000_t75" style="width:14.25pt;height:14.25pt" o:ole="">
                   <v:imagedata r:id="rId29" o:title=""/>
                 </v:shape>
-                <o:OLEObject Type="Embed" ProgID="PBrush" ShapeID="_x0000_i1026" DrawAspect="Content" ObjectID="_1513762695" r:id="rId30"/>
+                <o:OLEObject Type="Embed" ProgID="PBrush" ShapeID="_x0000_i1026" DrawAspect="Content" ObjectID="_1514284822" r:id="rId30"/>
               </w:object>
             </w:r>
           </w:p>
@@ -8334,7 +8290,7 @@
                 <v:shape id="_x0000_i1027" type="#_x0000_t75" style="width:14.25pt;height:14.25pt" o:ole="">
                   <v:imagedata r:id="rId31" o:title=""/>
                 </v:shape>
-                <o:OLEObject Type="Embed" ProgID="PBrush" ShapeID="_x0000_i1027" DrawAspect="Content" ObjectID="_1513762696" r:id="rId32"/>
+                <o:OLEObject Type="Embed" ProgID="PBrush" ShapeID="_x0000_i1027" DrawAspect="Content" ObjectID="_1514284823" r:id="rId32"/>
               </w:object>
             </w:r>
           </w:p>
@@ -8548,7 +8504,7 @@
                 <v:shape id="_x0000_i1028" type="#_x0000_t75" style="width:57.75pt;height:35.25pt" o:ole="">
                   <v:imagedata r:id="rId33" o:title=""/>
                 </v:shape>
-                <o:OLEObject Type="Embed" ProgID="PBrush" ShapeID="_x0000_i1028" DrawAspect="Content" ObjectID="_1513762697" r:id="rId34"/>
+                <o:OLEObject Type="Embed" ProgID="PBrush" ShapeID="_x0000_i1028" DrawAspect="Content" ObjectID="_1514284824" r:id="rId34"/>
               </w:object>
             </w:r>
           </w:p>
@@ -8591,15 +8547,15 @@
       <w:pPr>
         <w:pStyle w:val="Heading3"/>
       </w:pPr>
-      <w:bookmarkStart w:id="38" w:name="_Toc440020797"/>
+      <w:bookmarkStart w:id="37" w:name="_Toc440020797"/>
       <w:r>
         <w:t>Property Table Notation</w:t>
       </w:r>
+      <w:bookmarkEnd w:id="27"/>
       <w:bookmarkEnd w:id="28"/>
       <w:bookmarkEnd w:id="29"/>
-      <w:bookmarkEnd w:id="30"/>
+      <w:bookmarkEnd w:id="36"/>
       <w:bookmarkEnd w:id="37"/>
-      <w:bookmarkEnd w:id="38"/>
     </w:p>
     <w:p>
       <w:pPr>
@@ -8764,15 +8720,15 @@
       <w:pPr>
         <w:pStyle w:val="Heading3"/>
       </w:pPr>
-      <w:bookmarkStart w:id="39" w:name="_Toc412205415"/>
-      <w:bookmarkStart w:id="40" w:name="_Toc426119877"/>
-      <w:bookmarkStart w:id="41" w:name="_Toc440020798"/>
+      <w:bookmarkStart w:id="38" w:name="_Toc412205415"/>
+      <w:bookmarkStart w:id="39" w:name="_Toc426119877"/>
+      <w:bookmarkStart w:id="40" w:name="_Toc440020798"/>
       <w:r>
         <w:t>Property and Class Descriptions</w:t>
       </w:r>
+      <w:bookmarkEnd w:id="38"/>
       <w:bookmarkEnd w:id="39"/>
       <w:bookmarkEnd w:id="40"/>
-      <w:bookmarkEnd w:id="41"/>
     </w:p>
     <w:p>
       <w:pPr>
@@ -9251,15 +9207,15 @@
       <w:pPr>
         <w:pStyle w:val="Heading2"/>
       </w:pPr>
-      <w:bookmarkStart w:id="42" w:name="_Ref428537349"/>
-      <w:bookmarkStart w:id="43" w:name="_Toc427275785"/>
-      <w:bookmarkStart w:id="44" w:name="_Toc440020799"/>
+      <w:bookmarkStart w:id="41" w:name="_Ref428537349"/>
+      <w:bookmarkStart w:id="42" w:name="_Toc427275785"/>
+      <w:bookmarkStart w:id="43" w:name="_Toc440020799"/>
       <w:r>
         <w:t>Terminology</w:t>
       </w:r>
+      <w:bookmarkEnd w:id="41"/>
       <w:bookmarkEnd w:id="42"/>
       <w:bookmarkEnd w:id="43"/>
-      <w:bookmarkEnd w:id="44"/>
     </w:p>
     <w:p>
       <w:r>
@@ -9437,43 +9393,43 @@
       <w:pPr>
         <w:pStyle w:val="Heading2"/>
       </w:pPr>
-      <w:bookmarkStart w:id="45" w:name="_Ref7502892"/>
-      <w:bookmarkStart w:id="46" w:name="_Toc12011611"/>
-      <w:bookmarkStart w:id="47" w:name="_Toc85472894"/>
-      <w:bookmarkStart w:id="48" w:name="_Toc287332008"/>
-      <w:bookmarkStart w:id="49" w:name="_Toc427275786"/>
-      <w:bookmarkStart w:id="50" w:name="_Toc440020800"/>
+      <w:bookmarkStart w:id="44" w:name="_Ref7502892"/>
+      <w:bookmarkStart w:id="45" w:name="_Toc12011611"/>
+      <w:bookmarkStart w:id="46" w:name="_Toc85472894"/>
+      <w:bookmarkStart w:id="47" w:name="_Toc287332008"/>
+      <w:bookmarkStart w:id="48" w:name="_Toc427275786"/>
+      <w:bookmarkStart w:id="49" w:name="_Toc440020800"/>
       <w:r>
         <w:t>Normative</w:t>
       </w:r>
+      <w:bookmarkEnd w:id="44"/>
       <w:bookmarkEnd w:id="45"/>
+      <w:r>
+        <w:t xml:space="preserve"> References</w:t>
+      </w:r>
       <w:bookmarkEnd w:id="46"/>
-      <w:r>
-        <w:t xml:space="preserve"> References</w:t>
-      </w:r>
       <w:bookmarkEnd w:id="47"/>
       <w:bookmarkEnd w:id="48"/>
       <w:bookmarkEnd w:id="49"/>
+    </w:p>
+    <w:p>
+      <w:pPr>
+        <w:pStyle w:val="Ref"/>
+      </w:pPr>
+      <w:r>
+        <w:rPr>
+          <w:rStyle w:val="Refterm"/>
+        </w:rPr>
+        <w:t>[</w:t>
+      </w:r>
+      <w:bookmarkStart w:id="50" w:name="rfc2119"/>
+      <w:r>
+        <w:rPr>
+          <w:rStyle w:val="Refterm"/>
+        </w:rPr>
+        <w:t>RFC2119</w:t>
+      </w:r>
       <w:bookmarkEnd w:id="50"/>
-    </w:p>
-    <w:p>
-      <w:pPr>
-        <w:pStyle w:val="Ref"/>
-      </w:pPr>
-      <w:r>
-        <w:rPr>
-          <w:rStyle w:val="Refterm"/>
-        </w:rPr>
-        <w:t>[</w:t>
-      </w:r>
-      <w:bookmarkStart w:id="51" w:name="rfc2119"/>
-      <w:r>
-        <w:rPr>
-          <w:rStyle w:val="Refterm"/>
-        </w:rPr>
-        <w:t>RFC2119</w:t>
-      </w:r>
-      <w:bookmarkEnd w:id="51"/>
       <w:r>
         <w:rPr>
           <w:rStyle w:val="Refterm"/>
@@ -9506,26 +9462,18 @@
       <w:pPr>
         <w:pStyle w:val="Heading1"/>
       </w:pPr>
-      <w:bookmarkStart w:id="52" w:name="_Ref428537380"/>
-      <w:bookmarkStart w:id="53" w:name="_Toc440020801"/>
+      <w:bookmarkStart w:id="51" w:name="_Ref428537380"/>
+      <w:bookmarkStart w:id="52" w:name="_Toc440020801"/>
       <w:r>
         <w:lastRenderedPageBreak/>
         <w:t>Background Information</w:t>
       </w:r>
+      <w:bookmarkEnd w:id="51"/>
       <w:bookmarkEnd w:id="52"/>
-      <w:bookmarkEnd w:id="53"/>
-    </w:p>
-    <w:p>
-      <w:r>
-        <w:t xml:space="preserve">In this section, we provide high level information about the Network Connection Object data model that is necessary </w:t>
-      </w:r>
-      <w:proofErr w:type="gramStart"/>
-      <w:r>
-        <w:t>to fully understand</w:t>
-      </w:r>
-      <w:proofErr w:type="gramEnd"/>
-      <w:r>
-        <w:t xml:space="preserve"> the specification details given in Section </w:t>
+    </w:p>
+    <w:p>
+      <w:r>
+        <w:t xml:space="preserve">In this section, we provide high level information about the Network Connection Object data model that is necessary to fully understand the specification details given in Section </w:t>
       </w:r>
       <w:r>
         <w:rPr>
@@ -9590,13 +9538,13 @@
         <w:spacing w:before="360" w:after="60"/>
         <w:ind w:left="540" w:hanging="540"/>
       </w:pPr>
-      <w:bookmarkStart w:id="54" w:name="_Toc426119879"/>
-      <w:bookmarkStart w:id="55" w:name="_Toc440020802"/>
+      <w:bookmarkStart w:id="53" w:name="_Toc426119879"/>
+      <w:bookmarkStart w:id="54" w:name="_Toc440020802"/>
       <w:r>
         <w:t>Cyber Observables</w:t>
       </w:r>
+      <w:bookmarkEnd w:id="53"/>
       <w:bookmarkEnd w:id="54"/>
-      <w:bookmarkEnd w:id="55"/>
     </w:p>
     <w:p>
       <w:pPr>
@@ -9620,13 +9568,13 @@
         <w:spacing w:before="360" w:after="60"/>
         <w:ind w:left="540" w:hanging="540"/>
       </w:pPr>
+      <w:bookmarkStart w:id="55" w:name="_Toc440020803"/>
       <w:bookmarkStart w:id="56" w:name="_Toc287332011"/>
       <w:bookmarkStart w:id="57" w:name="_Toc409437263"/>
-      <w:bookmarkStart w:id="58" w:name="_Toc440020803"/>
       <w:r>
         <w:t>Objects</w:t>
       </w:r>
-      <w:bookmarkEnd w:id="58"/>
+      <w:bookmarkEnd w:id="55"/>
     </w:p>
     <w:p>
       <w:r>
@@ -9647,24 +9595,24 @@
       <w:pPr>
         <w:pStyle w:val="Heading1"/>
       </w:pPr>
-      <w:bookmarkStart w:id="59" w:name="_Ref437351706"/>
-      <w:bookmarkStart w:id="60" w:name="_Toc440020804"/>
+      <w:bookmarkStart w:id="58" w:name="_Ref437351706"/>
+      <w:bookmarkStart w:id="59" w:name="_Toc440020804"/>
       <w:r>
         <w:lastRenderedPageBreak/>
         <w:t>Data Model</w:t>
       </w:r>
+      <w:bookmarkEnd w:id="58"/>
       <w:bookmarkEnd w:id="59"/>
+    </w:p>
+    <w:p>
+      <w:pPr>
+        <w:pStyle w:val="Heading2"/>
+      </w:pPr>
+      <w:bookmarkStart w:id="60" w:name="_Toc440020805"/>
+      <w:r>
+        <w:t>NetworkConnectionObjectType Class</w:t>
+      </w:r>
       <w:bookmarkEnd w:id="60"/>
-    </w:p>
-    <w:p>
-      <w:pPr>
-        <w:pStyle w:val="Heading2"/>
-      </w:pPr>
-      <w:bookmarkStart w:id="61" w:name="_Toc440020805"/>
-      <w:r>
-        <w:t>NetworkConnectionObjectType Class</w:t>
-      </w:r>
-      <w:bookmarkEnd w:id="61"/>
     </w:p>
     <w:p>
       <w:pPr>
@@ -9800,6 +9748,9 @@
         <w:jc w:val="center"/>
       </w:pPr>
       <w:r>
+        <w:rPr>
+          <w:noProof/>
+        </w:rPr>
         <w:drawing>
           <wp:inline distT="0" distB="0" distL="0" distR="0" wp14:anchorId="4817FEB3" wp14:editId="7FEC18F9">
             <wp:extent cx="8229600" cy="2529840"/>
@@ -9842,56 +9793,30 @@
         <w:spacing w:after="240"/>
         <w:jc w:val="center"/>
       </w:pPr>
-      <w:bookmarkStart w:id="62" w:name="_Ref395023936"/>
+      <w:bookmarkStart w:id="61" w:name="_Ref395023936"/>
       <w:r>
         <w:t xml:space="preserve">Figure </w:t>
       </w:r>
-      <w:r>
-        <w:fldChar w:fldCharType="begin"/>
-      </w:r>
-      <w:r>
-        <w:instrText xml:space="preserve"> STYLEREF 1 \s </w:instrText>
-      </w:r>
-      <w:r>
-        <w:fldChar w:fldCharType="separate"/>
-      </w:r>
-      <w:r>
-        <w:rPr>
-          <w:noProof/>
-        </w:rPr>
-        <w:t>3</w:t>
-      </w:r>
-      <w:r>
-        <w:rPr>
-          <w:noProof/>
-        </w:rPr>
-        <w:fldChar w:fldCharType="end"/>
-      </w:r>
+      <w:fldSimple w:instr=" STYLEREF 1 \s ">
+        <w:r>
+          <w:rPr>
+            <w:noProof/>
+          </w:rPr>
+          <w:t>3</w:t>
+        </w:r>
+      </w:fldSimple>
       <w:r>
         <w:noBreakHyphen/>
       </w:r>
-      <w:r>
-        <w:fldChar w:fldCharType="begin"/>
-      </w:r>
-      <w:r>
-        <w:instrText xml:space="preserve"> SEQ Figure \* ARABIC \s 1 </w:instrText>
-      </w:r>
-      <w:r>
-        <w:fldChar w:fldCharType="separate"/>
-      </w:r>
-      <w:r>
-        <w:rPr>
-          <w:noProof/>
-        </w:rPr>
-        <w:t>1</w:t>
-      </w:r>
-      <w:r>
-        <w:rPr>
-          <w:noProof/>
-        </w:rPr>
-        <w:fldChar w:fldCharType="end"/>
-      </w:r>
-      <w:bookmarkEnd w:id="62"/>
+      <w:fldSimple w:instr=" SEQ Figure \* ARABIC \s 1 ">
+        <w:r>
+          <w:rPr>
+            <w:noProof/>
+          </w:rPr>
+          <w:t>1</w:t>
+        </w:r>
+      </w:fldSimple>
+      <w:bookmarkEnd w:id="61"/>
       <w:r>
         <w:t xml:space="preserve">. UML diagram of the </w:t>
       </w:r>
@@ -9998,56 +9923,30 @@
         <w:pStyle w:val="tablecaption"/>
         <w:jc w:val="center"/>
       </w:pPr>
-      <w:bookmarkStart w:id="63" w:name="_Ref439934012"/>
+      <w:bookmarkStart w:id="62" w:name="_Ref439934012"/>
       <w:r>
         <w:t xml:space="preserve">Table </w:t>
       </w:r>
-      <w:r>
-        <w:fldChar w:fldCharType="begin"/>
-      </w:r>
-      <w:r>
-        <w:instrText xml:space="preserve"> STYLEREF 1 \s </w:instrText>
-      </w:r>
-      <w:r>
-        <w:fldChar w:fldCharType="separate"/>
-      </w:r>
-      <w:r>
-        <w:rPr>
-          <w:noProof/>
-        </w:rPr>
-        <w:t>3</w:t>
-      </w:r>
-      <w:r>
-        <w:rPr>
-          <w:noProof/>
-        </w:rPr>
-        <w:fldChar w:fldCharType="end"/>
-      </w:r>
+      <w:fldSimple w:instr=" STYLEREF 1 \s ">
+        <w:r>
+          <w:rPr>
+            <w:noProof/>
+          </w:rPr>
+          <w:t>3</w:t>
+        </w:r>
+      </w:fldSimple>
       <w:r>
         <w:noBreakHyphen/>
       </w:r>
-      <w:r>
-        <w:fldChar w:fldCharType="begin"/>
-      </w:r>
-      <w:r>
-        <w:instrText xml:space="preserve"> SEQ Table \* ARABIC \s 1 </w:instrText>
-      </w:r>
-      <w:r>
-        <w:fldChar w:fldCharType="separate"/>
-      </w:r>
-      <w:r>
-        <w:rPr>
-          <w:noProof/>
-        </w:rPr>
-        <w:t>1</w:t>
-      </w:r>
-      <w:r>
-        <w:rPr>
-          <w:noProof/>
-        </w:rPr>
-        <w:fldChar w:fldCharType="end"/>
-      </w:r>
-      <w:bookmarkEnd w:id="63"/>
+      <w:fldSimple w:instr=" SEQ Table \* ARABIC \s 1 ">
+        <w:r>
+          <w:rPr>
+            <w:noProof/>
+          </w:rPr>
+          <w:t>1</w:t>
+        </w:r>
+      </w:fldSimple>
+      <w:bookmarkEnd w:id="62"/>
       <w:r>
         <w:rPr>
           <w:noProof/>
@@ -10443,19 +10342,6 @@
             <w:vAlign w:val="center"/>
           </w:tcPr>
           <w:p>
-            <w:pPr>
-              <w:rPr>
-                <w:rFonts w:ascii="Courier New" w:eastAsia="Courier New" w:hAnsi="Courier New" w:cs="Courier New"/>
-              </w:rPr>
-            </w:pPr>
-            <w:r>
-              <w:rPr>
-                <w:rFonts w:ascii="Courier New" w:eastAsia="Courier New" w:hAnsi="Courier New" w:cs="Courier New"/>
-              </w:rPr>
-              <w:t>NetworkConnectionObj:</w:t>
-            </w:r>
-          </w:p>
-          <w:p>
             <w:r>
               <w:rPr>
                 <w:rFonts w:ascii="Courier New" w:eastAsia="Courier New" w:hAnsi="Courier New" w:cs="Courier New"/>
@@ -10657,19 +10543,6 @@
             <w:vAlign w:val="center"/>
           </w:tcPr>
           <w:p>
-            <w:pPr>
-              <w:rPr>
-                <w:rFonts w:ascii="Courier New" w:eastAsia="Courier New" w:hAnsi="Courier New" w:cs="Courier New"/>
-              </w:rPr>
-            </w:pPr>
-            <w:r>
-              <w:rPr>
-                <w:rFonts w:ascii="Courier New" w:eastAsia="Courier New" w:hAnsi="Courier New" w:cs="Courier New"/>
-              </w:rPr>
-              <w:t>NetworkConnectionObj:</w:t>
-            </w:r>
-          </w:p>
-          <w:p>
             <w:r>
               <w:rPr>
                 <w:rFonts w:ascii="Courier New" w:eastAsia="Courier New" w:hAnsi="Courier New" w:cs="Courier New"/>
@@ -10871,19 +10744,6 @@
             <w:vAlign w:val="center"/>
           </w:tcPr>
           <w:p>
-            <w:pPr>
-              <w:rPr>
-                <w:rFonts w:ascii="Courier New" w:eastAsia="Courier New" w:hAnsi="Courier New" w:cs="Courier New"/>
-              </w:rPr>
-            </w:pPr>
-            <w:r>
-              <w:rPr>
-                <w:rFonts w:ascii="Courier New" w:eastAsia="Courier New" w:hAnsi="Courier New" w:cs="Courier New"/>
-              </w:rPr>
-              <w:t>NetworkConnectionObj:</w:t>
-            </w:r>
-          </w:p>
-          <w:p>
             <w:r>
               <w:rPr>
                 <w:rFonts w:ascii="Courier New" w:eastAsia="Courier New" w:hAnsi="Courier New" w:cs="Courier New"/>
@@ -11085,19 +10945,6 @@
             <w:vAlign w:val="center"/>
           </w:tcPr>
           <w:p>
-            <w:pPr>
-              <w:rPr>
-                <w:rFonts w:ascii="Courier New" w:eastAsia="Courier New" w:hAnsi="Courier New" w:cs="Courier New"/>
-              </w:rPr>
-            </w:pPr>
-            <w:r>
-              <w:rPr>
-                <w:rFonts w:ascii="Courier New" w:eastAsia="Courier New" w:hAnsi="Courier New" w:cs="Courier New"/>
-              </w:rPr>
-              <w:t>NetworkConnectionObj:</w:t>
-            </w:r>
-          </w:p>
-          <w:p>
             <w:r>
               <w:rPr>
                 <w:rFonts w:ascii="Courier New" w:eastAsia="Courier New" w:hAnsi="Courier New" w:cs="Courier New"/>
@@ -11192,19 +11039,8 @@
             <w:vAlign w:val="center"/>
           </w:tcPr>
           <w:p>
-            <w:pPr>
-              <w:rPr>
-                <w:rFonts w:ascii="Courier New" w:eastAsia="Courier New" w:hAnsi="Courier New" w:cs="Courier New"/>
-              </w:rPr>
-            </w:pPr>
-            <w:r>
-              <w:rPr>
-                <w:rFonts w:ascii="Courier New" w:eastAsia="Courier New" w:hAnsi="Courier New" w:cs="Courier New"/>
-              </w:rPr>
-              <w:t>NetworkConnectionObj:</w:t>
-            </w:r>
-          </w:p>
-          <w:p>
+            <w:bookmarkStart w:id="63" w:name="_GoBack"/>
+            <w:bookmarkEnd w:id="63"/>
             <w:r>
               <w:rPr>
                 <w:rFonts w:ascii="Courier New" w:eastAsia="Courier New" w:hAnsi="Courier New" w:cs="Courier New"/>
@@ -11396,51 +11232,25 @@
       <w:r>
         <w:t xml:space="preserve">Table </w:t>
       </w:r>
-      <w:r>
-        <w:fldChar w:fldCharType="begin"/>
-      </w:r>
-      <w:r>
-        <w:instrText xml:space="preserve"> STYLEREF 1 \s </w:instrText>
-      </w:r>
-      <w:r>
-        <w:fldChar w:fldCharType="separate"/>
-      </w:r>
-      <w:r>
-        <w:rPr>
-          <w:noProof/>
-        </w:rPr>
-        <w:t>3</w:t>
-      </w:r>
-      <w:r>
-        <w:rPr>
-          <w:noProof/>
-        </w:rPr>
-        <w:fldChar w:fldCharType="end"/>
-      </w:r>
+      <w:fldSimple w:instr=" STYLEREF 1 \s ">
+        <w:r>
+          <w:rPr>
+            <w:noProof/>
+          </w:rPr>
+          <w:t>3</w:t>
+        </w:r>
+      </w:fldSimple>
       <w:r>
         <w:noBreakHyphen/>
       </w:r>
-      <w:r>
-        <w:fldChar w:fldCharType="begin"/>
-      </w:r>
-      <w:r>
-        <w:instrText xml:space="preserve"> SEQ Table \* ARABIC \s 1 </w:instrText>
-      </w:r>
-      <w:r>
-        <w:fldChar w:fldCharType="separate"/>
-      </w:r>
-      <w:r>
-        <w:rPr>
-          <w:noProof/>
-        </w:rPr>
-        <w:t>2</w:t>
-      </w:r>
-      <w:r>
-        <w:rPr>
-          <w:noProof/>
-        </w:rPr>
-        <w:fldChar w:fldCharType="end"/>
-      </w:r>
+      <w:fldSimple w:instr=" SEQ Table \* ARABIC \s 1 ">
+        <w:r>
+          <w:rPr>
+            <w:noProof/>
+          </w:rPr>
+          <w:t>2</w:t>
+        </w:r>
+      </w:fldSimple>
       <w:bookmarkEnd w:id="65"/>
       <w:r>
         <w:rPr>
@@ -12060,51 +11870,25 @@
       <w:r>
         <w:t xml:space="preserve">Table </w:t>
       </w:r>
-      <w:r>
-        <w:fldChar w:fldCharType="begin"/>
-      </w:r>
-      <w:r>
-        <w:instrText xml:space="preserve"> STYLEREF 1 \s </w:instrText>
-      </w:r>
-      <w:r>
-        <w:fldChar w:fldCharType="separate"/>
-      </w:r>
-      <w:r>
-        <w:rPr>
-          <w:noProof/>
-        </w:rPr>
-        <w:t>3</w:t>
-      </w:r>
-      <w:r>
-        <w:rPr>
-          <w:noProof/>
-        </w:rPr>
-        <w:fldChar w:fldCharType="end"/>
-      </w:r>
+      <w:fldSimple w:instr=" STYLEREF 1 \s ">
+        <w:r>
+          <w:rPr>
+            <w:noProof/>
+          </w:rPr>
+          <w:t>3</w:t>
+        </w:r>
+      </w:fldSimple>
       <w:r>
         <w:noBreakHyphen/>
       </w:r>
-      <w:r>
-        <w:fldChar w:fldCharType="begin"/>
-      </w:r>
-      <w:r>
-        <w:instrText xml:space="preserve"> SEQ Table \* ARABIC \s 1 </w:instrText>
-      </w:r>
-      <w:r>
-        <w:fldChar w:fldCharType="separate"/>
-      </w:r>
-      <w:r>
-        <w:rPr>
-          <w:noProof/>
-        </w:rPr>
-        <w:t>3</w:t>
-      </w:r>
-      <w:r>
-        <w:rPr>
-          <w:noProof/>
-        </w:rPr>
-        <w:fldChar w:fldCharType="end"/>
-      </w:r>
+      <w:fldSimple w:instr=" SEQ Table \* ARABIC \s 1 ">
+        <w:r>
+          <w:rPr>
+            <w:noProof/>
+          </w:rPr>
+          <w:t>3</w:t>
+        </w:r>
+      </w:fldSimple>
       <w:bookmarkEnd w:id="69"/>
       <w:r>
         <w:rPr>
@@ -12934,51 +12718,25 @@
       <w:r>
         <w:t xml:space="preserve">Table </w:t>
       </w:r>
-      <w:r>
-        <w:fldChar w:fldCharType="begin"/>
-      </w:r>
-      <w:r>
-        <w:instrText xml:space="preserve"> STYLEREF 1 \s </w:instrText>
-      </w:r>
-      <w:r>
-        <w:fldChar w:fldCharType="separate"/>
-      </w:r>
-      <w:r>
-        <w:rPr>
-          <w:noProof/>
-        </w:rPr>
-        <w:t>3</w:t>
-      </w:r>
-      <w:r>
-        <w:rPr>
-          <w:noProof/>
-        </w:rPr>
-        <w:fldChar w:fldCharType="end"/>
-      </w:r>
+      <w:fldSimple w:instr=" STYLEREF 1 \s ">
+        <w:r>
+          <w:rPr>
+            <w:noProof/>
+          </w:rPr>
+          <w:t>3</w:t>
+        </w:r>
+      </w:fldSimple>
       <w:r>
         <w:noBreakHyphen/>
       </w:r>
-      <w:r>
-        <w:fldChar w:fldCharType="begin"/>
-      </w:r>
-      <w:r>
-        <w:instrText xml:space="preserve"> SEQ Table \* ARABIC \s 1 </w:instrText>
-      </w:r>
-      <w:r>
-        <w:fldChar w:fldCharType="separate"/>
-      </w:r>
-      <w:r>
-        <w:rPr>
-          <w:noProof/>
-        </w:rPr>
-        <w:t>4</w:t>
-      </w:r>
-      <w:r>
-        <w:rPr>
-          <w:noProof/>
-        </w:rPr>
-        <w:fldChar w:fldCharType="end"/>
-      </w:r>
+      <w:fldSimple w:instr=" SEQ Table \* ARABIC \s 1 ">
+        <w:r>
+          <w:rPr>
+            <w:noProof/>
+          </w:rPr>
+          <w:t>4</w:t>
+        </w:r>
+      </w:fldSimple>
       <w:bookmarkEnd w:id="71"/>
       <w:r>
         <w:rPr>
@@ -13756,51 +13514,25 @@
       <w:r>
         <w:t xml:space="preserve">Table </w:t>
       </w:r>
-      <w:r>
-        <w:fldChar w:fldCharType="begin"/>
-      </w:r>
-      <w:r>
-        <w:instrText xml:space="preserve"> STYLEREF 1 \s </w:instrText>
-      </w:r>
-      <w:r>
-        <w:fldChar w:fldCharType="separate"/>
-      </w:r>
-      <w:r>
-        <w:rPr>
-          <w:noProof/>
-        </w:rPr>
-        <w:t>3</w:t>
-      </w:r>
-      <w:r>
-        <w:rPr>
-          <w:noProof/>
-        </w:rPr>
-        <w:fldChar w:fldCharType="end"/>
-      </w:r>
+      <w:fldSimple w:instr=" STYLEREF 1 \s ">
+        <w:r>
+          <w:rPr>
+            <w:noProof/>
+          </w:rPr>
+          <w:t>3</w:t>
+        </w:r>
+      </w:fldSimple>
       <w:r>
         <w:noBreakHyphen/>
       </w:r>
-      <w:r>
-        <w:fldChar w:fldCharType="begin"/>
-      </w:r>
-      <w:r>
-        <w:instrText xml:space="preserve"> SEQ Table \* ARABIC \s 1 </w:instrText>
-      </w:r>
-      <w:r>
-        <w:fldChar w:fldCharType="separate"/>
-      </w:r>
-      <w:r>
-        <w:rPr>
-          <w:noProof/>
-        </w:rPr>
-        <w:t>5</w:t>
-      </w:r>
-      <w:r>
-        <w:rPr>
-          <w:noProof/>
-        </w:rPr>
-        <w:fldChar w:fldCharType="end"/>
-      </w:r>
+      <w:fldSimple w:instr=" SEQ Table \* ARABIC \s 1 ">
+        <w:r>
+          <w:rPr>
+            <w:noProof/>
+          </w:rPr>
+          <w:t>5</w:t>
+        </w:r>
+      </w:fldSimple>
       <w:bookmarkEnd w:id="73"/>
       <w:r>
         <w:rPr>
@@ -17386,7 +17118,7 @@
         <w:sz w:val="16"/>
         <w:szCs w:val="16"/>
       </w:rPr>
-      <w:t>21</w:t>
+      <w:t>19</w:t>
     </w:r>
     <w:r>
       <w:rPr>
@@ -19911,7 +19643,7 @@
 </file>
 
 <file path=customXml/itemProps1.xml><?xml version="1.0" encoding="utf-8"?>
-<ds:datastoreItem xmlns:ds="http://schemas.openxmlformats.org/officeDocument/2006/customXml" ds:itemID="{E3C5BC16-5E87-4E8E-AF1A-72846B06688F}">
+<ds:datastoreItem xmlns:ds="http://schemas.openxmlformats.org/officeDocument/2006/customXml" ds:itemID="{7239140E-9874-45E8-B832-02F56B36AEDF}">
   <ds:schemaRefs>
     <ds:schemaRef ds:uri="http://schemas.openxmlformats.org/officeDocument/2006/bibliography"/>
   </ds:schemaRefs>

</xml_diff>